<commit_message>
update chapter 6 and 7
</commit_message>
<xml_diff>
--- a/dissertation_init_write.docx
+++ b/dissertation_init_write.docx
@@ -4,649 +4,391 @@
   <w:body>
     <w:p>
       <w:r>
-        <w:t>\subsection{Testing process for Covasim}</w:t>
+        <w:t>\chapter{Result discussion}</w:t>
       </w:r>
     </w:p>
     <w:p>
-      <w:r>
-        <w:t xml:space="preserve">First a scenario name “Covasim” is created, </w:t>
-      </w:r>
-      <w:r>
-        <w:t xml:space="preserve">in this scenario, </w:t>
-      </w:r>
-      <w:r>
-        <w:t>we focus on the interventions part of Covasim.</w:t>
+      <w:pPr>
+        <w:rPr>
+          <w:rFonts w:hint="eastAsia"/>
+        </w:rPr>
+      </w:pPr>
+      <w:r>
+        <w:rPr>
+          <w:rFonts w:hint="eastAsia"/>
+        </w:rPr>
+        <w:t>I</w:t>
+      </w:r>
+      <w:r>
+        <w:t xml:space="preserve">n the </w:t>
+      </w:r>
+      <w:r>
+        <w:t xml:space="preserve">previous </w:t>
+      </w:r>
+      <w:r>
+        <w:t xml:space="preserve">chapter, the tool is put into test </w:t>
+      </w:r>
+      <w:r>
+        <w:t xml:space="preserve">against influenza1918 and </w:t>
+      </w:r>
+      <w:r>
+        <w:t>Covasim</w:t>
+      </w:r>
+      <w:r>
+        <w:t>, most result shows that the tool is capable of assisting user in the testing process.</w:t>
       </w:r>
       <w:r>
         <w:t xml:space="preserve"> </w:t>
       </w:r>
       <w:r>
-        <w:t xml:space="preserve">Starting with </w:t>
-      </w:r>
-      <w:r>
-        <w:t>\</w:t>
-      </w:r>
-      <w:proofErr w:type="spellStart"/>
-      <w:r>
-        <w:t>textsl</w:t>
-      </w:r>
-      <w:proofErr w:type="spellEnd"/>
-      <w:r>
-        <w:t>{.dot}</w:t>
-      </w:r>
-      <w:r>
-        <w:t xml:space="preserve"> file,</w:t>
-      </w:r>
-      <w:r>
-        <w:t xml:space="preserve"> one graph for input parameter and another one for output is created, </w:t>
+        <w:t xml:space="preserve">But there are still </w:t>
+      </w:r>
+      <w:r>
+        <w:t>parts of it that can be enhanced.</w:t>
       </w:r>
     </w:p>
     <w:p>
       <w:r>
-        <w:drawing>
-          <wp:inline distT="0" distB="0" distL="0" distR="0" wp14:anchorId="0847AE78" wp14:editId="25BD621D">
-            <wp:extent cx="5274310" cy="3962400"/>
-            <wp:effectExtent l="0" t="0" r="2540" b="0"/>
-            <wp:docPr id="1" name="Picture 1"/>
-            <wp:cNvGraphicFramePr>
-              <a:graphicFrameLocks xmlns:a="http://schemas.openxmlformats.org/drawingml/2006/main" noChangeAspect="1"/>
-            </wp:cNvGraphicFramePr>
-            <a:graphic xmlns:a="http://schemas.openxmlformats.org/drawingml/2006/main">
-              <a:graphicData uri="http://schemas.openxmlformats.org/drawingml/2006/picture">
-                <pic:pic xmlns:pic="http://schemas.openxmlformats.org/drawingml/2006/picture">
-                  <pic:nvPicPr>
-                    <pic:cNvPr id="1" name=""/>
-                    <pic:cNvPicPr/>
-                  </pic:nvPicPr>
-                  <pic:blipFill>
-                    <a:blip r:embed="rId7"/>
-                    <a:stretch>
-                      <a:fillRect/>
-                    </a:stretch>
-                  </pic:blipFill>
-                  <pic:spPr>
-                    <a:xfrm>
-                      <a:off x="0" y="0"/>
-                      <a:ext cx="5274310" cy="3962400"/>
-                    </a:xfrm>
-                    <a:prstGeom prst="rect">
-                      <a:avLst/>
-                    </a:prstGeom>
-                  </pic:spPr>
-                </pic:pic>
-              </a:graphicData>
-            </a:graphic>
-          </wp:inline>
-        </w:drawing>
+        <w:t>\section{A summary of result</w:t>
+      </w:r>
+      <w:r>
+        <w:t>s</w:t>
+      </w:r>
+      <w:r>
+        <w:t>}</w:t>
       </w:r>
     </w:p>
     <w:p>
       <w:r>
-        <w:t>And the following relations are defined,</w:t>
+        <w:rPr>
+          <w:rFonts w:hint="eastAsia"/>
+        </w:rPr>
+        <w:t>I</w:t>
+      </w:r>
+      <w:r>
+        <w:t xml:space="preserve">n the result provided by </w:t>
+      </w:r>
+      <w:r>
+        <w:t xml:space="preserve">testing </w:t>
+      </w:r>
+      <w:r>
+        <w:t xml:space="preserve">on </w:t>
+      </w:r>
+      <w:r>
+        <w:t xml:space="preserve">influenza1918, </w:t>
+      </w:r>
+      <w:r>
+        <w:t xml:space="preserve">it shows that with </w:t>
+      </w:r>
+      <w:r>
+        <w:t xml:space="preserve">the </w:t>
+      </w:r>
+      <w:r>
+        <w:t xml:space="preserve">help of the </w:t>
+      </w:r>
+      <w:r>
+        <w:t>tool</w:t>
+      </w:r>
+      <w:r>
+        <w:t>, testing become more convenient</w:t>
+      </w:r>
+      <w:r>
+        <w:t xml:space="preserve">. The process is overall </w:t>
+      </w:r>
+      <w:r>
+        <w:t>simplified</w:t>
+      </w:r>
+      <w:r>
+        <w:t xml:space="preserve"> by reduce the need for </w:t>
+      </w:r>
+      <w:r>
+        <w:t>user</w:t>
+      </w:r>
+      <w:r>
+        <w:t xml:space="preserve"> to directly </w:t>
+      </w:r>
+      <w:r>
+        <w:t xml:space="preserve">interact with the coding part of </w:t>
+      </w:r>
+      <w:r>
+        <w:t>testing</w:t>
+      </w:r>
+      <w:r>
+        <w:t>.</w:t>
+      </w:r>
+      <w:r>
+        <w:t xml:space="preserve"> </w:t>
+      </w:r>
+      <w:r>
+        <w:t xml:space="preserve">With the parts that is necessary for the process, </w:t>
+      </w:r>
+      <w:r>
+        <w:t xml:space="preserve">it is mostly reduced by </w:t>
+      </w:r>
+      <w:r>
+        <w:t xml:space="preserve">auto generate most of it, </w:t>
+      </w:r>
+      <w:r>
+        <w:t>with some minor parts still require to be define.</w:t>
+      </w:r>
+      <w:r>
+        <w:t xml:space="preserve"> </w:t>
+      </w:r>
+      <w:r>
+        <w:t>This is also the same w</w:t>
+      </w:r>
+      <w:r>
+        <w:t>hen defining</w:t>
+      </w:r>
+      <w:r>
+        <w:t xml:space="preserve"> </w:t>
+      </w:r>
+      <w:r>
+        <w:t>\textsl{.feature} file</w:t>
+      </w:r>
+      <w:r>
+        <w:t xml:space="preserve">, </w:t>
+      </w:r>
+      <w:r>
+        <w:t>without the need to deal with syntax and format, this process become a lot more smoother</w:t>
+      </w:r>
+      <w:r>
+        <w:t xml:space="preserve">. </w:t>
+      </w:r>
+      <w:r>
+        <w:t>\\*\\*</w:t>
       </w:r>
     </w:p>
     <w:p>
       <w:r>
-        <w:drawing>
-          <wp:inline distT="0" distB="0" distL="0" distR="0" wp14:anchorId="1F2F0941" wp14:editId="0B9E6F6F">
-            <wp:extent cx="5274310" cy="3092450"/>
-            <wp:effectExtent l="0" t="0" r="2540" b="0"/>
-            <wp:docPr id="2" name="Picture 2"/>
-            <wp:cNvGraphicFramePr>
-              <a:graphicFrameLocks xmlns:a="http://schemas.openxmlformats.org/drawingml/2006/main" noChangeAspect="1"/>
-            </wp:cNvGraphicFramePr>
-            <a:graphic xmlns:a="http://schemas.openxmlformats.org/drawingml/2006/main">
-              <a:graphicData uri="http://schemas.openxmlformats.org/drawingml/2006/picture">
-                <pic:pic xmlns:pic="http://schemas.openxmlformats.org/drawingml/2006/picture">
-                  <pic:nvPicPr>
-                    <pic:cNvPr id="1" name=""/>
-                    <pic:cNvPicPr/>
-                  </pic:nvPicPr>
-                  <pic:blipFill>
-                    <a:blip r:embed="rId8"/>
-                    <a:stretch>
-                      <a:fillRect/>
-                    </a:stretch>
-                  </pic:blipFill>
-                  <pic:spPr>
-                    <a:xfrm>
-                      <a:off x="0" y="0"/>
-                      <a:ext cx="5274310" cy="3092450"/>
-                    </a:xfrm>
-                    <a:prstGeom prst="rect">
-                      <a:avLst/>
-                    </a:prstGeom>
-                  </pic:spPr>
-                </pic:pic>
-              </a:graphicData>
-            </a:graphic>
-          </wp:inline>
-        </w:drawing>
+        <w:rPr>
+          <w:rFonts w:hint="eastAsia"/>
+        </w:rPr>
+        <w:t>F</w:t>
+      </w:r>
+      <w:r>
+        <w:t>or covasim</w:t>
+      </w:r>
+      <w:r>
+        <w:t>,</w:t>
+      </w:r>
+      <w:r>
+        <w:t xml:space="preserve"> </w:t>
+      </w:r>
+      <w:r>
+        <w:t>the</w:t>
+      </w:r>
+      <w:r>
+        <w:t xml:space="preserve"> experience is mostly same when it comes </w:t>
+      </w:r>
+      <w:r>
+        <w:t>defining relations for parameter and creating feature file,</w:t>
+      </w:r>
+      <w:r>
+        <w:t xml:space="preserve"> </w:t>
+      </w:r>
+      <w:r>
+        <w:t xml:space="preserve">without the need to directly code </w:t>
+      </w:r>
+      <w:r>
+        <w:t>these files</w:t>
+      </w:r>
+      <w:r>
+        <w:t>, and with the help of the GUI, the testing process is a lot more understandable</w:t>
+      </w:r>
+      <w:r>
+        <w:t xml:space="preserve"> an</w:t>
+      </w:r>
+      <w:r>
+        <w:t>d</w:t>
+      </w:r>
+      <w:r>
+        <w:t xml:space="preserve"> </w:t>
+      </w:r>
+      <w:r>
+        <w:t>streamline</w:t>
+      </w:r>
+      <w:r>
+        <w:t xml:space="preserve">. </w:t>
+      </w:r>
+      <w:r>
+        <w:t xml:space="preserve">But when it comes to the background files, </w:t>
+      </w:r>
+      <w:r>
+        <w:t xml:space="preserve">despite the </w:t>
+      </w:r>
+      <w:r>
+        <w:t xml:space="preserve">auto generated </w:t>
+      </w:r>
+      <w:r>
+        <w:t>parts</w:t>
+      </w:r>
+      <w:r>
+        <w:t xml:space="preserve">, </w:t>
+      </w:r>
+      <w:r>
+        <w:t xml:space="preserve">there are still </w:t>
+      </w:r>
+      <w:r>
+        <w:t xml:space="preserve">more </w:t>
+      </w:r>
+      <w:r>
+        <w:t>required</w:t>
+      </w:r>
+      <w:r>
+        <w:t xml:space="preserve"> to be define</w:t>
+      </w:r>
+      <w:r>
+        <w:t>.</w:t>
+      </w:r>
+      <w:r>
+        <w:t xml:space="preserve"> </w:t>
+      </w:r>
+      <w:r>
+        <w:t>C</w:t>
+      </w:r>
+      <w:r>
+        <w:t xml:space="preserve">onsider that Covasim is a more complex </w:t>
+      </w:r>
+      <w:r>
+        <w:t>model</w:t>
+      </w:r>
+      <w:r>
+        <w:t xml:space="preserve">, </w:t>
+      </w:r>
+      <w:r>
+        <w:t>this is to be expected</w:t>
+      </w:r>
+      <w:r>
+        <w:t xml:space="preserve">, </w:t>
+      </w:r>
+      <w:r>
+        <w:t xml:space="preserve">but </w:t>
+      </w:r>
+      <w:r>
+        <w:t>this part also show</w:t>
+      </w:r>
+      <w:r>
+        <w:t>s</w:t>
+      </w:r>
+      <w:r>
+        <w:t xml:space="preserve"> that </w:t>
+      </w:r>
+      <w:r>
+        <w:t xml:space="preserve">if </w:t>
+      </w:r>
+      <w:r>
+        <w:t xml:space="preserve">the user </w:t>
+      </w:r>
+      <w:r>
+        <w:t>tends</w:t>
+      </w:r>
+      <w:r>
+        <w:t xml:space="preserve"> to add a lot of custom testing aspect, </w:t>
+      </w:r>
+      <w:r>
+        <w:t xml:space="preserve">the testing process could </w:t>
+      </w:r>
+      <w:r>
+        <w:t>still become lengthy</w:t>
+      </w:r>
+      <w:r>
+        <w:t>.</w:t>
+      </w:r>
+      <w:r>
+        <w:t>\\*\\*</w:t>
       </w:r>
     </w:p>
     <w:p>
-      <w:r>
-        <w:t xml:space="preserve">Next is to define the three background file, </w:t>
-      </w:r>
-      <w:r>
-        <w:t xml:space="preserve">in </w:t>
-      </w:r>
-      <w:r>
-        <w:t>\</w:t>
-      </w:r>
-      <w:proofErr w:type="spellStart"/>
-      <w:r>
-        <w:t>textsl</w:t>
-      </w:r>
-      <w:proofErr w:type="spellEnd"/>
-      <w:r>
-        <w:t>{</w:t>
-      </w:r>
-      <w:r>
-        <w:t>abstract.py</w:t>
-      </w:r>
-      <w:r>
-        <w:t>}</w:t>
-      </w:r>
-      <w:r>
-        <w:t xml:space="preserve">, there are two </w:t>
-      </w:r>
-      <w:r>
-        <w:lastRenderedPageBreak/>
-        <w:t xml:space="preserve">custom </w:t>
-      </w:r>
-      <w:r>
+      <w:pPr>
         <w:rPr>
-          <w:rFonts w:ascii="Arial" w:hAnsi="Arial" w:cs="Arial"/>
-          <w:color w:val="000000"/>
-          <w:sz w:val="22"/>
+          <w:rFonts w:hint="eastAsia"/>
         </w:rPr>
-        <w:t>constraints</w:t>
-      </w:r>
+      </w:pPr>
       <w:r>
         <w:rPr>
-          <w:rFonts w:ascii="Arial" w:hAnsi="Arial" w:cs="Arial"/>
-          <w:color w:val="000000"/>
-          <w:sz w:val="22"/>
+          <w:rFonts w:hint="eastAsia"/>
         </w:rPr>
-        <w:t xml:space="preserve"> needs to be define</w:t>
-      </w:r>
-      <w:r>
-        <w:rPr>
-          <w:rFonts w:ascii="Arial" w:hAnsi="Arial" w:cs="Arial"/>
-          <w:color w:val="000000"/>
-          <w:sz w:val="22"/>
-        </w:rPr>
+        <w:t>C</w:t>
+      </w:r>
+      <w:r>
+        <w:t>ombine the information provide by two models, it show</w:t>
+      </w:r>
+      <w:r>
+        <w:t>s</w:t>
+      </w:r>
+      <w:r>
+        <w:t xml:space="preserve"> that </w:t>
+      </w:r>
+      <w:r>
+        <w:t xml:space="preserve">in terms of editing </w:t>
+      </w:r>
+      <w:r>
+        <w:t>\textsl{.feature} file</w:t>
+      </w:r>
+      <w:r>
+        <w:t xml:space="preserve"> and </w:t>
+      </w:r>
+      <w:r>
+        <w:t>\textsl{.</w:t>
+      </w:r>
+      <w:r>
+        <w:t>dot</w:t>
+      </w:r>
+      <w:r>
+        <w:t>} file</w:t>
+      </w:r>
+      <w:r>
+        <w:t xml:space="preserve">. This tool can effectively assist user, but when it comes to the background file, </w:t>
+      </w:r>
+      <w:r>
+        <w:t>i</w:t>
+      </w:r>
+      <w:r>
+        <w:t>f</w:t>
+      </w:r>
+      <w:r>
+        <w:t xml:space="preserve"> the user </w:t>
+      </w:r>
+      <w:r>
+        <w:t>is</w:t>
+      </w:r>
+      <w:r>
+        <w:t xml:space="preserve"> intended to have </w:t>
+      </w:r>
+      <w:r>
+        <w:t>many custom conditions, the</w:t>
+      </w:r>
+      <w:r>
+        <w:t>n the user will be required to do a decent amount of editing in the background file</w:t>
+      </w:r>
+      <w:r>
+        <w:t>s</w:t>
+      </w:r>
+      <w:r>
         <w:t xml:space="preserve">, </w:t>
       </w:r>
       <w:r>
-        <w:rPr>
-          <w:rFonts w:ascii="Arial" w:hAnsi="Arial" w:cs="Arial"/>
-          <w:color w:val="000000"/>
-          <w:sz w:val="22"/>
-        </w:rPr>
-        <w:t>“</w:t>
-      </w:r>
-      <w:proofErr w:type="spellStart"/>
-      <w:r>
-        <w:rPr>
-          <w:rFonts w:ascii="Arial" w:hAnsi="Arial" w:cs="Arial"/>
-          <w:color w:val="000000"/>
-          <w:sz w:val="22"/>
-        </w:rPr>
-        <w:t>average_age</w:t>
-      </w:r>
-      <w:proofErr w:type="spellEnd"/>
-      <w:r>
-        <w:rPr>
-          <w:rFonts w:ascii="Arial" w:hAnsi="Arial" w:cs="Arial"/>
-          <w:color w:val="000000"/>
-          <w:sz w:val="22"/>
-        </w:rPr>
-        <w:t>” and “</w:t>
-      </w:r>
-      <w:proofErr w:type="spellStart"/>
-      <w:r>
-        <w:rPr>
-          <w:rFonts w:ascii="Arial" w:hAnsi="Arial" w:cs="Arial"/>
-          <w:color w:val="000000"/>
-          <w:sz w:val="22"/>
-        </w:rPr>
-        <w:t>household_size</w:t>
-      </w:r>
-      <w:proofErr w:type="spellEnd"/>
-      <w:r>
-        <w:rPr>
-          <w:rFonts w:ascii="Arial" w:hAnsi="Arial" w:cs="Arial"/>
-          <w:color w:val="000000"/>
-          <w:sz w:val="22"/>
-        </w:rPr>
-        <w:t>”</w:t>
-      </w:r>
-      <w:r>
-        <w:rPr>
-          <w:rFonts w:ascii="Arial" w:hAnsi="Arial" w:cs="Arial"/>
-          <w:color w:val="000000"/>
-          <w:sz w:val="22"/>
-        </w:rPr>
-        <w:t xml:space="preserve">. </w:t>
-      </w:r>
-      <w:r>
-        <w:rPr>
-          <w:rFonts w:ascii="Arial" w:hAnsi="Arial" w:cs="Arial"/>
-          <w:color w:val="000000"/>
-          <w:sz w:val="22"/>
-        </w:rPr>
-        <w:t xml:space="preserve">In covasim, one of the </w:t>
-      </w:r>
-      <w:r>
-        <w:rPr>
-          <w:rFonts w:ascii="Arial" w:hAnsi="Arial" w:cs="Arial"/>
-          <w:color w:val="000000"/>
-          <w:sz w:val="22"/>
-        </w:rPr>
-        <w:t>parameter</w:t>
-      </w:r>
-      <w:r>
-        <w:rPr>
-          <w:rFonts w:ascii="Arial" w:hAnsi="Arial" w:cs="Arial"/>
-          <w:color w:val="000000"/>
-          <w:sz w:val="22"/>
-        </w:rPr>
-        <w:t>s</w:t>
-      </w:r>
-      <w:r>
-        <w:rPr>
-          <w:rFonts w:ascii="Arial" w:hAnsi="Arial" w:cs="Arial"/>
-          <w:color w:val="000000"/>
-          <w:sz w:val="22"/>
-        </w:rPr>
-        <w:t xml:space="preserve"> requires string,</w:t>
-      </w:r>
-      <w:r>
-        <w:rPr>
-          <w:rFonts w:ascii="Arial" w:hAnsi="Arial" w:cs="Arial"/>
-          <w:color w:val="000000"/>
-          <w:sz w:val="22"/>
-        </w:rPr>
+        <w:t>this</w:t>
+      </w:r>
+      <w:r>
         <w:t xml:space="preserve"> </w:t>
       </w:r>
       <w:r>
-        <w:rPr>
-          <w:rFonts w:ascii="Arial" w:hAnsi="Arial" w:cs="Arial"/>
-          <w:color w:val="000000"/>
-          <w:sz w:val="22"/>
-        </w:rPr>
-        <w:t>ther</w:t>
-      </w:r>
-      <w:r>
-        <w:rPr>
-          <w:rFonts w:ascii="Arial" w:hAnsi="Arial" w:cs="Arial"/>
-          <w:color w:val="000000"/>
-          <w:sz w:val="22"/>
-        </w:rPr>
-        <w:t>e</w:t>
-      </w:r>
-      <w:r>
-        <w:rPr>
-          <w:rFonts w:ascii="Arial" w:hAnsi="Arial" w:cs="Arial"/>
-          <w:color w:val="000000"/>
-          <w:sz w:val="22"/>
-        </w:rPr>
-        <w:t>for</w:t>
-      </w:r>
-      <w:r>
-        <w:rPr>
-          <w:rFonts w:ascii="Arial" w:hAnsi="Arial" w:cs="Arial"/>
-          <w:color w:val="000000"/>
-          <w:sz w:val="22"/>
-        </w:rPr>
-        <w:t>e</w:t>
-      </w:r>
-      <w:r>
-        <w:rPr>
-          <w:rFonts w:ascii="Arial" w:hAnsi="Arial" w:cs="Arial"/>
-          <w:color w:val="000000"/>
-          <w:sz w:val="22"/>
-        </w:rPr>
-        <w:t xml:space="preserve"> in </w:t>
-      </w:r>
-      <w:r>
-        <w:t>\</w:t>
-      </w:r>
-      <w:proofErr w:type="spellStart"/>
-      <w:r>
-        <w:t>textsl</w:t>
-      </w:r>
-      <w:proofErr w:type="spellEnd"/>
-      <w:r>
-        <w:t>{</w:t>
-      </w:r>
-      <w:r>
-        <w:t>dag_steps.py</w:t>
-      </w:r>
-      <w:r>
-        <w:t>}</w:t>
-      </w:r>
-      <w:r>
-        <w:t xml:space="preserve"> </w:t>
-      </w:r>
-      <w:r>
-        <w:rPr>
-          <w:rFonts w:ascii="Arial" w:hAnsi="Arial" w:cs="Arial"/>
-          <w:color w:val="000000"/>
-          <w:sz w:val="22"/>
-        </w:rPr>
-        <w:t xml:space="preserve">a custom constrain </w:t>
-      </w:r>
-      <w:r>
-        <w:rPr>
-          <w:rFonts w:ascii="Arial" w:hAnsi="Arial" w:cs="Arial"/>
-          <w:color w:val="000000"/>
-          <w:sz w:val="22"/>
-        </w:rPr>
-        <w:t xml:space="preserve">named </w:t>
-      </w:r>
-      <w:r>
-        <w:rPr>
-          <w:rFonts w:ascii="Arial" w:hAnsi="Arial" w:cs="Arial"/>
-          <w:color w:val="000000"/>
-          <w:sz w:val="22"/>
-        </w:rPr>
-        <w:t>“</w:t>
-      </w:r>
-      <w:r>
-        <w:rPr>
-          <w:rFonts w:ascii="Arial" w:hAnsi="Arial" w:cs="Arial"/>
-          <w:color w:val="000000"/>
-          <w:sz w:val="22"/>
-        </w:rPr>
-        <w:t>countries</w:t>
-      </w:r>
-      <w:r>
-        <w:rPr>
-          <w:rFonts w:ascii="Arial" w:hAnsi="Arial" w:cs="Arial"/>
-          <w:color w:val="000000"/>
-          <w:sz w:val="22"/>
-        </w:rPr>
-        <w:t>”</w:t>
-      </w:r>
-      <w:r>
-        <w:rPr>
-          <w:rFonts w:ascii="Arial" w:hAnsi="Arial" w:cs="Arial"/>
-          <w:color w:val="000000"/>
-          <w:sz w:val="22"/>
-        </w:rPr>
-        <w:t xml:space="preserve"> </w:t>
-      </w:r>
-      <w:r>
-        <w:rPr>
-          <w:rFonts w:ascii="Arial" w:hAnsi="Arial" w:cs="Arial"/>
-          <w:color w:val="000000"/>
-          <w:sz w:val="22"/>
-        </w:rPr>
-        <w:t xml:space="preserve">is </w:t>
-      </w:r>
-      <w:r>
-        <w:t>defined.</w:t>
-      </w:r>
-      <w:r>
-        <w:rPr>
-          <w:rFonts w:ascii="Arial" w:hAnsi="Arial" w:cs="Arial"/>
-          <w:color w:val="000000"/>
-          <w:sz w:val="22"/>
-        </w:rPr>
-        <w:t xml:space="preserve"> </w:t>
-      </w:r>
-      <w:r>
-        <w:rPr>
-          <w:rFonts w:ascii="Arial" w:hAnsi="Arial" w:cs="Arial"/>
-          <w:color w:val="000000"/>
-          <w:sz w:val="22"/>
-        </w:rPr>
-        <w:t>Next</w:t>
-      </w:r>
-      <w:r>
-        <w:rPr>
-          <w:rFonts w:ascii="Arial" w:hAnsi="Arial" w:cs="Arial"/>
-          <w:color w:val="000000"/>
-          <w:sz w:val="22"/>
-        </w:rPr>
-        <w:t>,</w:t>
-      </w:r>
-      <w:r>
-        <w:rPr>
-          <w:rFonts w:ascii="Arial" w:hAnsi="Arial" w:cs="Arial"/>
-          <w:color w:val="000000"/>
-          <w:sz w:val="22"/>
-        </w:rPr>
-        <w:t xml:space="preserve"> there are several meta variables in the background, </w:t>
-      </w:r>
-      <w:r>
-        <w:rPr>
-          <w:rFonts w:ascii="Arial" w:hAnsi="Arial" w:cs="Arial"/>
-          <w:color w:val="000000"/>
-          <w:sz w:val="22"/>
-        </w:rPr>
-        <w:t xml:space="preserve">these meta variables are </w:t>
-      </w:r>
-      <w:r>
-        <w:rPr>
-          <w:rFonts w:ascii="Arial" w:hAnsi="Arial" w:cs="Arial"/>
-          <w:color w:val="000000"/>
-          <w:sz w:val="22"/>
-        </w:rPr>
-        <w:t xml:space="preserve">also </w:t>
-      </w:r>
-      <w:r>
-        <w:rPr>
-          <w:rFonts w:ascii="Arial" w:hAnsi="Arial" w:cs="Arial"/>
-          <w:color w:val="000000"/>
-          <w:sz w:val="22"/>
-        </w:rPr>
-        <w:t xml:space="preserve">defined </w:t>
-      </w:r>
-      <w:r>
-        <w:rPr>
-          <w:rFonts w:ascii="Arial" w:hAnsi="Arial" w:cs="Arial"/>
-          <w:color w:val="000000"/>
-          <w:sz w:val="22"/>
-        </w:rPr>
-        <w:t xml:space="preserve">as </w:t>
-      </w:r>
-      <w:r>
-        <w:rPr>
-          <w:rFonts w:ascii="Arial" w:hAnsi="Arial" w:cs="Arial"/>
-          <w:color w:val="000000"/>
-          <w:sz w:val="22"/>
-        </w:rPr>
-        <w:t>function</w:t>
-      </w:r>
-      <w:r>
-        <w:rPr>
-          <w:rFonts w:ascii="Arial" w:hAnsi="Arial" w:cs="Arial"/>
-          <w:color w:val="000000"/>
-          <w:sz w:val="22"/>
-        </w:rPr>
-        <w:t>s</w:t>
-      </w:r>
-      <w:r>
-        <w:rPr>
-          <w:rFonts w:ascii="Arial" w:hAnsi="Arial" w:cs="Arial"/>
-          <w:color w:val="000000"/>
-          <w:sz w:val="22"/>
-        </w:rPr>
-        <w:t xml:space="preserve"> in </w:t>
-      </w:r>
-      <w:r>
-        <w:t>\</w:t>
-      </w:r>
-      <w:proofErr w:type="spellStart"/>
-      <w:r>
-        <w:t>textsl</w:t>
-      </w:r>
-      <w:proofErr w:type="spellEnd"/>
-      <w:r>
-        <w:t>{</w:t>
-      </w:r>
-      <w:r>
-        <w:t>dag_steps.py</w:t>
-      </w:r>
-      <w:r>
-        <w:t>}</w:t>
-      </w:r>
-      <w:r>
-        <w:t>.</w:t>
-      </w:r>
-      <w:r>
-        <w:t xml:space="preserve"> \\*\\*</w:t>
+        <w:t>may dis</w:t>
+      </w:r>
+      <w:r>
+        <w:t>courage people to participate in testing.</w:t>
       </w:r>
     </w:p>
     <w:p>
-      <w:r>
-        <w:t>Last is the feature file,</w:t>
-      </w:r>
-      <w:r>
-        <w:t xml:space="preserve"> </w:t>
-      </w:r>
-      <w:r>
-        <w:t xml:space="preserve">in the first section, </w:t>
-      </w:r>
-      <w:r>
-        <w:t>one of the parameter</w:t>
-      </w:r>
-      <w:r>
-        <w:t>s</w:t>
-      </w:r>
-      <w:r>
-        <w:t xml:space="preserve"> is location, since it only accepts string, </w:t>
-      </w:r>
-      <w:r>
-        <w:t xml:space="preserve">its distribution will be </w:t>
-      </w:r>
-      <w:r>
-        <w:t xml:space="preserve">using the </w:t>
-      </w:r>
-      <w:r>
-        <w:t>custom distribution “countries” defined before.</w:t>
-      </w:r>
-      <w:r>
-        <w:t xml:space="preserve"> </w:t>
-      </w:r>
-      <w:r>
-        <w:t>Also,</w:t>
-      </w:r>
-      <w:r>
-        <w:t xml:space="preserve"> there are meta variables require, so in this section meta </w:t>
-      </w:r>
-      <w:r>
-        <w:t>variable</w:t>
-      </w:r>
-      <w:r>
-        <w:t xml:space="preserve"> are also required to be defined</w:t>
-      </w:r>
-      <w:r>
-        <w:t>.</w:t>
-      </w:r>
-      <w:r>
-        <w:t xml:space="preserve"> </w:t>
-      </w:r>
-      <w:r>
-        <w:t xml:space="preserve">There </w:t>
-      </w:r>
-      <w:r>
-        <w:t>is</w:t>
-      </w:r>
-      <w:r>
-        <w:t xml:space="preserve"> also multiple extra initial condition require to be </w:t>
-      </w:r>
-      <w:r>
-        <w:t>defined</w:t>
-      </w:r>
-      <w:r>
-        <w:t xml:space="preserve">, this is also done in the </w:t>
-      </w:r>
-      <w:r>
-        <w:t>first section.</w:t>
-      </w:r>
-      <w:r>
-        <w:t xml:space="preserve"> </w:t>
-      </w:r>
-    </w:p>
-    <w:p>
-      <w:r>
-        <w:drawing>
-          <wp:inline distT="0" distB="0" distL="0" distR="0" wp14:anchorId="03A2F93B" wp14:editId="5C3C04C1">
-            <wp:extent cx="5274310" cy="6150610"/>
-            <wp:effectExtent l="0" t="0" r="2540" b="2540"/>
-            <wp:docPr id="3" name="Picture 3"/>
-            <wp:cNvGraphicFramePr>
-              <a:graphicFrameLocks xmlns:a="http://schemas.openxmlformats.org/drawingml/2006/main" noChangeAspect="1"/>
-            </wp:cNvGraphicFramePr>
-            <a:graphic xmlns:a="http://schemas.openxmlformats.org/drawingml/2006/main">
-              <a:graphicData uri="http://schemas.openxmlformats.org/drawingml/2006/picture">
-                <pic:pic xmlns:pic="http://schemas.openxmlformats.org/drawingml/2006/picture">
-                  <pic:nvPicPr>
-                    <pic:cNvPr id="1" name=""/>
-                    <pic:cNvPicPr/>
-                  </pic:nvPicPr>
-                  <pic:blipFill>
-                    <a:blip r:embed="rId9"/>
-                    <a:stretch>
-                      <a:fillRect/>
-                    </a:stretch>
-                  </pic:blipFill>
-                  <pic:spPr>
-                    <a:xfrm>
-                      <a:off x="0" y="0"/>
-                      <a:ext cx="5274310" cy="6150610"/>
-                    </a:xfrm>
-                    <a:prstGeom prst="rect">
-                      <a:avLst/>
-                    </a:prstGeom>
-                  </pic:spPr>
-                </pic:pic>
-              </a:graphicData>
-            </a:graphic>
-          </wp:inline>
-        </w:drawing>
-      </w:r>
-    </w:p>
-    <w:p>
       <w:pPr>
         <w:rPr>
-          <w:rFonts w:ascii="Arial" w:hAnsi="Arial" w:cs="Arial"/>
-          <w:color w:val="000000"/>
-          <w:sz w:val="22"/>
+          <w:rFonts w:hint="eastAsia"/>
         </w:rPr>
       </w:pPr>
       <w:r>
-        <w:t xml:space="preserve">In next section, same as influenza1918, edges are defined </w:t>
-      </w:r>
-      <w:r>
-        <w:t>using the assisting tools,</w:t>
-      </w:r>
-      <w:r>
-        <w:t xml:space="preserve"> in </w:t>
-      </w:r>
-      <w:r>
-        <w:lastRenderedPageBreak/>
-        <w:t xml:space="preserve">Covasim, there are </w:t>
-      </w:r>
-    </w:p>
-    <w:p/>
-    <w:p/>
-    <w:p>
-      <w:r>
-        <w:t>*</w:t>
-      </w:r>
-      <w:proofErr w:type="spellStart"/>
-      <w:r>
-        <w:t>Todo</w:t>
-      </w:r>
-      <w:proofErr w:type="spellEnd"/>
-      <w:r>
-        <w:t xml:space="preserve"> update abstract template with right constrain example</w:t>
+        <w:t>\section{How does the tool help user simplify the testing process}</w:t>
       </w:r>
     </w:p>
     <w:sectPr>
@@ -1076,7 +818,7 @@
       </w:pPr>
     </w:lvl>
   </w:abstractNum>
-  <w:num w:numId="1" w16cid:durableId="2116289930">
+  <w:num w:numId="1">
     <w:abstractNumId w:val="3"/>
     <w:lvlOverride w:ilvl="0">
       <w:startOverride w:val="1"/>
@@ -1106,13 +848,13 @@
       <w:startOverride w:val="1"/>
     </w:lvlOverride>
   </w:num>
-  <w:num w:numId="2" w16cid:durableId="720059096">
+  <w:num w:numId="2">
     <w:abstractNumId w:val="2"/>
   </w:num>
-  <w:num w:numId="3" w16cid:durableId="836458759">
+  <w:num w:numId="3">
     <w:abstractNumId w:val="1"/>
   </w:num>
-  <w:num w:numId="4" w16cid:durableId="368260077">
+  <w:num w:numId="4">
     <w:abstractNumId w:val="0"/>
   </w:num>
 </w:numbering>
@@ -1648,7 +1390,7 @@
       <w:spacing w:before="100" w:beforeAutospacing="1" w:after="100" w:afterAutospacing="1"/>
     </w:pPr>
     <w:rPr>
-      <w:rFonts w:ascii="PMingLiU" w:eastAsia="PMingLiU" w:hAnsi="PMingLiU" w:cs="PMingLiU"/>
+      <w:rFonts w:ascii="新細明體" w:eastAsia="新細明體" w:hAnsi="新細明體" w:cs="新細明體"/>
       <w:kern w:val="0"/>
       <w:szCs w:val="24"/>
     </w:rPr>
@@ -1661,7 +1403,7 @@
     <w:unhideWhenUsed/>
     <w:rsid w:val="003A45CC"/>
     <w:rPr>
-      <w:rFonts w:ascii="MingLiU" w:eastAsia="MingLiU" w:hAnsi="MingLiU" w:cs="MingLiU"/>
+      <w:rFonts w:ascii="細明體" w:eastAsia="細明體" w:hAnsi="細明體" w:cs="細明體"/>
       <w:sz w:val="24"/>
       <w:szCs w:val="24"/>
     </w:rPr>
@@ -1696,7 +1438,7 @@
       </w:tabs>
     </w:pPr>
     <w:rPr>
-      <w:rFonts w:ascii="MingLiU" w:eastAsia="MingLiU" w:hAnsi="MingLiU" w:cs="MingLiU"/>
+      <w:rFonts w:ascii="細明體" w:eastAsia="細明體" w:hAnsi="細明體" w:cs="細明體"/>
       <w:kern w:val="0"/>
       <w:szCs w:val="24"/>
     </w:rPr>
@@ -1709,7 +1451,7 @@
     <w:semiHidden/>
     <w:rsid w:val="00983C9A"/>
     <w:rPr>
-      <w:rFonts w:ascii="MingLiU" w:eastAsia="MingLiU" w:hAnsi="MingLiU" w:cs="MingLiU"/>
+      <w:rFonts w:ascii="細明體" w:eastAsia="細明體" w:hAnsi="細明體" w:cs="細明體"/>
       <w:kern w:val="0"/>
       <w:szCs w:val="24"/>
     </w:rPr>

</xml_diff>

<commit_message>
update chapter 7 and reference
</commit_message>
<xml_diff>
--- a/dissertation_init_write.docx
+++ b/dissertation_init_write.docx
@@ -4,392 +4,518 @@
   <w:body>
     <w:p>
       <w:r>
-        <w:t>\chapter{Result discussion}</w:t>
-      </w:r>
-    </w:p>
-    <w:p>
-      <w:pPr>
-        <w:rPr>
-          <w:rFonts w:hint="eastAsia"/>
-        </w:rPr>
-      </w:pPr>
-      <w:r>
-        <w:rPr>
-          <w:rFonts w:hint="eastAsia"/>
-        </w:rPr>
-        <w:t>I</w:t>
-      </w:r>
-      <w:r>
-        <w:t xml:space="preserve">n the </w:t>
-      </w:r>
-      <w:r>
-        <w:t xml:space="preserve">previous </w:t>
-      </w:r>
-      <w:r>
-        <w:t xml:space="preserve">chapter, the tool is put into test </w:t>
-      </w:r>
-      <w:r>
-        <w:t xml:space="preserve">against influenza1918 and </w:t>
-      </w:r>
-      <w:r>
-        <w:t>Covasim</w:t>
-      </w:r>
-      <w:r>
-        <w:t>, most result shows that the tool is capable of assisting user in the testing process.</w:t>
-      </w:r>
-      <w:r>
-        <w:t xml:space="preserve"> </w:t>
-      </w:r>
-      <w:r>
-        <w:t xml:space="preserve">But there are still </w:t>
-      </w:r>
-      <w:r>
-        <w:t>parts of it that can be enhanced.</w:t>
-      </w:r>
-    </w:p>
-    <w:p>
-      <w:r>
-        <w:t>\section{A summary of result</w:t>
-      </w:r>
-      <w:r>
-        <w:t>s</w:t>
-      </w:r>
-      <w:r>
-        <w:t>}</w:t>
-      </w:r>
-    </w:p>
-    <w:p>
-      <w:r>
-        <w:rPr>
-          <w:rFonts w:hint="eastAsia"/>
-        </w:rPr>
-        <w:t>I</w:t>
-      </w:r>
-      <w:r>
-        <w:t xml:space="preserve">n the result provided by </w:t>
-      </w:r>
-      <w:r>
-        <w:t xml:space="preserve">testing </w:t>
-      </w:r>
-      <w:r>
-        <w:t xml:space="preserve">on </w:t>
-      </w:r>
-      <w:r>
-        <w:t xml:space="preserve">influenza1918, </w:t>
-      </w:r>
-      <w:r>
-        <w:t xml:space="preserve">it shows that with </w:t>
-      </w:r>
-      <w:r>
-        <w:t xml:space="preserve">the </w:t>
-      </w:r>
-      <w:r>
-        <w:t xml:space="preserve">help of the </w:t>
-      </w:r>
-      <w:r>
-        <w:t>tool</w:t>
-      </w:r>
-      <w:r>
-        <w:t>, testing become more convenient</w:t>
-      </w:r>
-      <w:r>
-        <w:t xml:space="preserve">. The process is overall </w:t>
-      </w:r>
-      <w:r>
-        <w:t>simplified</w:t>
-      </w:r>
-      <w:r>
-        <w:t xml:space="preserve"> by reduce the need for </w:t>
-      </w:r>
-      <w:r>
-        <w:t>user</w:t>
-      </w:r>
-      <w:r>
-        <w:t xml:space="preserve"> to directly </w:t>
-      </w:r>
-      <w:r>
-        <w:t xml:space="preserve">interact with the coding part of </w:t>
-      </w:r>
-      <w:r>
-        <w:t>testing</w:t>
-      </w:r>
-      <w:r>
-        <w:t>.</w:t>
-      </w:r>
-      <w:r>
-        <w:t xml:space="preserve"> </w:t>
-      </w:r>
-      <w:r>
-        <w:t xml:space="preserve">With the parts that is necessary for the process, </w:t>
-      </w:r>
-      <w:r>
-        <w:t xml:space="preserve">it is mostly reduced by </w:t>
-      </w:r>
-      <w:r>
-        <w:t xml:space="preserve">auto generate most of it, </w:t>
-      </w:r>
-      <w:r>
-        <w:t>with some minor parts still require to be define.</w:t>
-      </w:r>
-      <w:r>
-        <w:t xml:space="preserve"> </w:t>
-      </w:r>
-      <w:r>
-        <w:t>This is also the same w</w:t>
-      </w:r>
-      <w:r>
-        <w:t>hen defining</w:t>
-      </w:r>
-      <w:r>
-        <w:t xml:space="preserve"> </w:t>
-      </w:r>
-      <w:r>
-        <w:t>\textsl{.feature} file</w:t>
-      </w:r>
-      <w:r>
-        <w:t xml:space="preserve">, </w:t>
-      </w:r>
-      <w:r>
-        <w:t>without the need to deal with syntax and format, this process become a lot more smoother</w:t>
-      </w:r>
-      <w:r>
-        <w:t xml:space="preserve">. </w:t>
-      </w:r>
-      <w:r>
-        <w:t>\\*\\*</w:t>
-      </w:r>
-    </w:p>
-    <w:p>
-      <w:r>
-        <w:rPr>
-          <w:rFonts w:hint="eastAsia"/>
-        </w:rPr>
-        <w:t>F</w:t>
-      </w:r>
-      <w:r>
-        <w:t>or covasim</w:t>
-      </w:r>
-      <w:r>
-        <w:t>,</w:t>
-      </w:r>
-      <w:r>
-        <w:t xml:space="preserve"> </w:t>
-      </w:r>
-      <w:r>
-        <w:t>the</w:t>
-      </w:r>
-      <w:r>
-        <w:t xml:space="preserve"> experience is mostly same when it comes </w:t>
-      </w:r>
-      <w:r>
-        <w:t>defining relations for parameter and creating feature file,</w:t>
-      </w:r>
-      <w:r>
-        <w:t xml:space="preserve"> </w:t>
-      </w:r>
-      <w:r>
-        <w:t xml:space="preserve">without the need to directly code </w:t>
-      </w:r>
-      <w:r>
-        <w:t>these files</w:t>
-      </w:r>
-      <w:r>
-        <w:t>, and with the help of the GUI, the testing process is a lot more understandable</w:t>
-      </w:r>
-      <w:r>
-        <w:t xml:space="preserve"> an</w:t>
-      </w:r>
-      <w:r>
-        <w:t>d</w:t>
-      </w:r>
-      <w:r>
-        <w:t xml:space="preserve"> </w:t>
-      </w:r>
-      <w:r>
-        <w:t>streamline</w:t>
-      </w:r>
-      <w:r>
-        <w:t xml:space="preserve">. </w:t>
-      </w:r>
-      <w:r>
-        <w:t xml:space="preserve">But when it comes to the background files, </w:t>
-      </w:r>
-      <w:r>
-        <w:t xml:space="preserve">despite the </w:t>
-      </w:r>
-      <w:r>
-        <w:t xml:space="preserve">auto generated </w:t>
-      </w:r>
-      <w:r>
-        <w:t>parts</w:t>
-      </w:r>
-      <w:r>
-        <w:t xml:space="preserve">, </w:t>
-      </w:r>
-      <w:r>
-        <w:t xml:space="preserve">there are still </w:t>
-      </w:r>
-      <w:r>
-        <w:t xml:space="preserve">more </w:t>
-      </w:r>
-      <w:r>
-        <w:t>required</w:t>
-      </w:r>
-      <w:r>
-        <w:t xml:space="preserve"> to be define</w:t>
-      </w:r>
-      <w:r>
-        <w:t>.</w:t>
-      </w:r>
-      <w:r>
-        <w:t xml:space="preserve"> </w:t>
-      </w:r>
-      <w:r>
-        <w:t>C</w:t>
-      </w:r>
-      <w:r>
-        <w:t xml:space="preserve">onsider that Covasim is a more complex </w:t>
-      </w:r>
-      <w:r>
-        <w:t>model</w:t>
-      </w:r>
-      <w:r>
-        <w:t xml:space="preserve">, </w:t>
-      </w:r>
-      <w:r>
-        <w:t>this is to be expected</w:t>
-      </w:r>
-      <w:r>
-        <w:t xml:space="preserve">, </w:t>
-      </w:r>
-      <w:r>
-        <w:t xml:space="preserve">but </w:t>
-      </w:r>
-      <w:r>
-        <w:t>this part also show</w:t>
-      </w:r>
-      <w:r>
-        <w:t>s</w:t>
-      </w:r>
-      <w:r>
-        <w:t xml:space="preserve"> that </w:t>
-      </w:r>
-      <w:r>
-        <w:t xml:space="preserve">if </w:t>
-      </w:r>
-      <w:r>
-        <w:t xml:space="preserve">the user </w:t>
-      </w:r>
-      <w:r>
-        <w:t>tends</w:t>
-      </w:r>
-      <w:r>
-        <w:t xml:space="preserve"> to add a lot of custom testing aspect, </w:t>
-      </w:r>
-      <w:r>
-        <w:t xml:space="preserve">the testing process could </w:t>
-      </w:r>
-      <w:r>
-        <w:t>still become lengthy</w:t>
-      </w:r>
-      <w:r>
-        <w:t>.</w:t>
-      </w:r>
-      <w:r>
-        <w:t>\\*\\*</w:t>
-      </w:r>
-    </w:p>
-    <w:p>
-      <w:pPr>
-        <w:rPr>
-          <w:rFonts w:hint="eastAsia"/>
-        </w:rPr>
-      </w:pPr>
-      <w:r>
         <w:rPr>
           <w:rFonts w:hint="eastAsia"/>
         </w:rPr>
         <w:t>C</w:t>
       </w:r>
       <w:r>
-        <w:t>ombine the information provide by two models, it show</w:t>
-      </w:r>
-      <w:r>
-        <w:t>s</w:t>
-      </w:r>
-      <w:r>
-        <w:t xml:space="preserve"> that </w:t>
-      </w:r>
-      <w:r>
-        <w:t xml:space="preserve">in terms of editing </w:t>
-      </w:r>
-      <w:r>
-        <w:t>\textsl{.feature} file</w:t>
-      </w:r>
-      <w:r>
-        <w:t xml:space="preserve"> and </w:t>
-      </w:r>
-      <w:r>
-        <w:t>\textsl{.</w:t>
-      </w:r>
-      <w:r>
-        <w:t>dot</w:t>
-      </w:r>
-      <w:r>
-        <w:t>} file</w:t>
-      </w:r>
-      <w:r>
-        <w:t xml:space="preserve">. This tool can effectively assist user, but when it comes to the background file, </w:t>
-      </w:r>
-      <w:r>
-        <w:t>i</w:t>
-      </w:r>
-      <w:r>
-        <w:t>f</w:t>
-      </w:r>
-      <w:r>
-        <w:t xml:space="preserve"> the user </w:t>
-      </w:r>
-      <w:r>
-        <w:t>is</w:t>
-      </w:r>
-      <w:r>
-        <w:t xml:space="preserve"> intended to have </w:t>
-      </w:r>
-      <w:r>
-        <w:t>many custom conditions, the</w:t>
-      </w:r>
-      <w:r>
-        <w:t>n the user will be required to do a decent amount of editing in the background file</w:t>
-      </w:r>
-      <w:r>
-        <w:t>s</w:t>
-      </w:r>
-      <w:r>
-        <w:t xml:space="preserve">, </w:t>
-      </w:r>
-      <w:r>
-        <w:t>this</w:t>
-      </w:r>
-      <w:r>
-        <w:t xml:space="preserve"> </w:t>
-      </w:r>
-      <w:r>
-        <w:t>may dis</w:t>
-      </w:r>
-      <w:r>
-        <w:t>courage people to participate in testing.</w:t>
+        <w:t>onclusion and future plan(if more time then…)</w:t>
       </w:r>
     </w:p>
     <w:p>
-      <w:pPr>
+      <w:r>
         <w:rPr>
           <w:rFonts w:hint="eastAsia"/>
         </w:rPr>
-      </w:pPr>
-      <w:r>
-        <w:t>\section{How does the tool help user simplify the testing process}</w:t>
-      </w:r>
+        <w:t>C</w:t>
+      </w:r>
+      <w:r>
+        <w:t>omputational models are important tools in modern days, researcher</w:t>
+      </w:r>
+      <w:r>
+        <w:t>s</w:t>
+      </w:r>
+      <w:r>
+        <w:t xml:space="preserve"> and decision makers can utilize these models </w:t>
+      </w:r>
+      <w:r>
+        <w:t>to aid them during research or make important decision. But these models may often receive poor testing</w:t>
+      </w:r>
+      <w:r>
+        <w:t>, this is</w:t>
+      </w:r>
+      <w:r>
+        <w:t xml:space="preserve"> because</w:t>
+      </w:r>
+      <w:r>
+        <w:t xml:space="preserve"> </w:t>
+      </w:r>
+      <w:r>
+        <w:t>its developer</w:t>
+      </w:r>
+      <w:r>
+        <w:t>s</w:t>
+      </w:r>
+      <w:r>
+        <w:t xml:space="preserve"> are often </w:t>
+      </w:r>
+      <w:r>
+        <w:t>not trained in software testing</w:t>
+      </w:r>
+      <w:r>
+        <w:t xml:space="preserve">, and the testing </w:t>
+      </w:r>
+      <w:r>
+        <w:t xml:space="preserve">process </w:t>
+      </w:r>
+      <w:r>
+        <w:t xml:space="preserve">can be very complex and time </w:t>
+      </w:r>
+      <w:r>
+        <w:t>consuming</w:t>
+      </w:r>
+      <w:r>
+        <w:t>.</w:t>
+      </w:r>
+      <w:r>
+        <w:t xml:space="preserve"> </w:t>
+      </w:r>
+      <w:r>
+        <w:t>\\*\\*</w:t>
+      </w:r>
+    </w:p>
+    <w:p>
+      <w:r>
+        <w:rPr>
+          <w:rFonts w:hint="eastAsia"/>
+        </w:rPr>
+        <w:t>A</w:t>
+      </w:r>
+      <w:r>
+        <w:t>dvance testing method are developed to assist testing</w:t>
+      </w:r>
+      <w:r>
+        <w:t xml:space="preserve">, </w:t>
+      </w:r>
+      <w:r>
+        <w:t>but these method</w:t>
+      </w:r>
+      <w:r>
+        <w:t>s</w:t>
+      </w:r>
+      <w:r>
+        <w:t xml:space="preserve"> are often too complex for </w:t>
+      </w:r>
+      <w:r>
+        <w:t xml:space="preserve">people who are trained in software testing. One of these tools is Causcumber, </w:t>
+      </w:r>
+      <w:r>
+        <w:t>a tool</w:t>
+      </w:r>
+      <w:r>
+        <w:t xml:space="preserve"> that use</w:t>
+      </w:r>
+      <w:r>
+        <w:t xml:space="preserve"> </w:t>
+      </w:r>
+      <w:r>
+        <w:t xml:space="preserve">the </w:t>
+      </w:r>
+      <w:r>
+        <w:t xml:space="preserve">behaviour </w:t>
+      </w:r>
+      <w:r>
+        <w:t xml:space="preserve">of model to determine if the </w:t>
+      </w:r>
+      <w:r>
+        <w:t>model</w:t>
+      </w:r>
+      <w:r>
+        <w:t xml:space="preserve"> </w:t>
+      </w:r>
+      <w:r>
+        <w:t xml:space="preserve">meet the developer’s </w:t>
+      </w:r>
+      <w:r>
+        <w:t>expectation</w:t>
+      </w:r>
+      <w:r>
+        <w:t xml:space="preserve">. But this tool still </w:t>
+      </w:r>
+      <w:r>
+        <w:t>suffers</w:t>
+      </w:r>
+      <w:r>
+        <w:t xml:space="preserve"> from the same problem as other advance tool, where </w:t>
+      </w:r>
+      <w:r>
+        <w:t>it maybe too complex for untrain user, therefore discourage people from using it.</w:t>
+      </w:r>
+      <w:r>
+        <w:t xml:space="preserve"> </w:t>
+      </w:r>
+      <w:r>
+        <w:t>\\*\\*</w:t>
+      </w:r>
+    </w:p>
+    <w:p>
+      <w:r>
+        <w:rPr>
+          <w:rFonts w:hint="eastAsia"/>
+        </w:rPr>
+        <w:t>A</w:t>
+      </w:r>
+      <w:r>
+        <w:t xml:space="preserve"> tool to </w:t>
+      </w:r>
+      <w:r>
+        <w:t xml:space="preserve">improve user experience of Causcumber is created, this tool can </w:t>
+      </w:r>
+      <w:r>
+        <w:t xml:space="preserve">automatically </w:t>
+      </w:r>
+      <w:r>
+        <w:t xml:space="preserve">turn user’s input </w:t>
+      </w:r>
+      <w:r>
+        <w:t xml:space="preserve">into </w:t>
+      </w:r>
+      <w:r>
+        <w:t xml:space="preserve">the format that can be accepted by </w:t>
+      </w:r>
+      <w:r>
+        <w:t xml:space="preserve">Causcumber, </w:t>
+      </w:r>
+      <w:r>
+        <w:t xml:space="preserve">and auto generate </w:t>
+      </w:r>
+      <w:r>
+        <w:t xml:space="preserve">parts of </w:t>
+      </w:r>
+      <w:r>
+        <w:t>background file</w:t>
+      </w:r>
+      <w:r>
+        <w:t xml:space="preserve"> to reduce user’s </w:t>
+      </w:r>
+      <w:r>
+        <w:t>workload</w:t>
+      </w:r>
+      <w:r>
+        <w:t>.</w:t>
+      </w:r>
+      <w:r>
+        <w:t xml:space="preserve"> </w:t>
+      </w:r>
+      <w:r>
+        <w:t xml:space="preserve">With this tool, user </w:t>
+      </w:r>
+      <w:r>
+        <w:t xml:space="preserve">won’t need to </w:t>
+      </w:r>
+      <w:r>
+        <w:t xml:space="preserve">learn the syntax required by Causcumber, </w:t>
+      </w:r>
+      <w:r>
+        <w:t xml:space="preserve">and </w:t>
+      </w:r>
+      <w:r>
+        <w:t xml:space="preserve">the </w:t>
+      </w:r>
+      <w:r>
+        <w:t>line of code required user manually input is also reduced</w:t>
+      </w:r>
+      <w:r>
+        <w:t>.</w:t>
+      </w:r>
+      <w:r>
+        <w:t>\\*\\*</w:t>
+      </w:r>
+    </w:p>
+    <w:p>
+      <w:r>
+        <w:rPr>
+          <w:rFonts w:hint="eastAsia"/>
+        </w:rPr>
+        <w:t>C</w:t>
+      </w:r>
+      <w:r>
+        <w:t>auscumber is still a in development tool,</w:t>
+      </w:r>
+      <w:r>
+        <w:t xml:space="preserve"> </w:t>
+      </w:r>
+      <w:r>
+        <w:t xml:space="preserve">and there might be changes in the future, and there’s also more to improve for the </w:t>
+      </w:r>
+      <w:r>
+        <w:t xml:space="preserve">assist </w:t>
+      </w:r>
+      <w:r>
+        <w:t>tool</w:t>
+      </w:r>
+      <w:r>
+        <w:t xml:space="preserve">. First is in the viewing </w:t>
+      </w:r>
+      <w:r>
+        <w:t xml:space="preserve">function </w:t>
+      </w:r>
+      <w:r>
+        <w:t xml:space="preserve">of graphviz graph, in the current version, it’s size is limited by the </w:t>
+      </w:r>
+      <w:r>
+        <w:t xml:space="preserve">some </w:t>
+      </w:r>
+      <w:r>
+        <w:t>technical</w:t>
+      </w:r>
+      <w:r>
+        <w:t xml:space="preserve"> issues</w:t>
+      </w:r>
+      <w:r>
+        <w:t xml:space="preserve">, and will affect user experience, </w:t>
+      </w:r>
+      <w:r>
+        <w:t xml:space="preserve">parts of these is due </w:t>
+      </w:r>
+      <w:r>
+        <w:t xml:space="preserve">some limitation of Kivy api, </w:t>
+      </w:r>
+      <w:r>
+        <w:t>this</w:t>
+      </w:r>
+      <w:r>
+        <w:t xml:space="preserve"> will require some time to </w:t>
+      </w:r>
+      <w:r>
+        <w:t>improve</w:t>
+      </w:r>
+      <w:r>
+        <w:t>.</w:t>
+      </w:r>
+      <w:r>
+        <w:rPr>
+          <w:rFonts w:hint="eastAsia"/>
+        </w:rPr>
+        <w:t xml:space="preserve"> </w:t>
+      </w:r>
+      <w:r>
+        <w:t>\\*\\*</w:t>
+      </w:r>
+    </w:p>
+    <w:p>
+      <w:r>
+        <w:t>Second is editing scenario</w:t>
+      </w:r>
+      <w:r>
+        <w:t xml:space="preserve"> outline and scenario</w:t>
+      </w:r>
+      <w:r>
+        <w:t xml:space="preserve"> in</w:t>
+      </w:r>
+      <w:r>
+        <w:t xml:space="preserve"> </w:t>
+      </w:r>
+      <w:r>
+        <w:t>feature file</w:t>
+      </w:r>
+      <w:r>
+        <w:t>,</w:t>
+      </w:r>
+      <w:r>
+        <w:t xml:space="preserve"> </w:t>
+      </w:r>
+      <w:r>
+        <w:t xml:space="preserve">more hints </w:t>
+      </w:r>
+      <w:r>
+        <w:t>or</w:t>
+      </w:r>
+      <w:r>
+        <w:t xml:space="preserve"> the ability</w:t>
+      </w:r>
+      <w:r>
+        <w:t xml:space="preserve"> to</w:t>
+      </w:r>
+      <w:r>
+        <w:t xml:space="preserve"> </w:t>
+      </w:r>
+      <w:r>
+        <w:t>select how the parameter going to change</w:t>
+      </w:r>
+      <w:r>
+        <w:t xml:space="preserve"> </w:t>
+      </w:r>
+      <w:r>
+        <w:t>(For example, increase, decrease</w:t>
+      </w:r>
+      <w:r>
+        <w:t>)</w:t>
+      </w:r>
+      <w:r>
+        <w:t xml:space="preserve"> from a menu can be implemented</w:t>
+      </w:r>
+      <w:r>
+        <w:t>.</w:t>
+      </w:r>
+      <w:r>
+        <w:t xml:space="preserve"> </w:t>
+      </w:r>
+      <w:r>
+        <w:t>T</w:t>
+      </w:r>
+      <w:r>
+        <w:t xml:space="preserve">his is to be decide since this function might limit the </w:t>
+      </w:r>
+      <w:r>
+        <w:t>options in testing</w:t>
+      </w:r>
+      <w:r>
+        <w:t>.</w:t>
+      </w:r>
+      <w:r>
+        <w:t xml:space="preserve"> </w:t>
+      </w:r>
+      <w:r>
+        <w:t>\\*\\*</w:t>
+      </w:r>
+    </w:p>
+    <w:p>
+      <w:r>
+        <w:t xml:space="preserve">Third is </w:t>
+      </w:r>
+      <w:r>
+        <w:t xml:space="preserve">to further reduce the need for user to </w:t>
+      </w:r>
+      <w:r>
+        <w:t xml:space="preserve">program, namely </w:t>
+      </w:r>
+      <w:r>
+        <w:t>the three background files</w:t>
+      </w:r>
+      <w:r>
+        <w:t>.</w:t>
+      </w:r>
+      <w:r>
+        <w:t xml:space="preserve"> </w:t>
+      </w:r>
+      <w:r>
+        <w:t>I</w:t>
+      </w:r>
+      <w:r>
+        <w:t>n those files, a similar like edit scenario in feature can be added, but since the</w:t>
+      </w:r>
+      <w:r>
+        <w:t>se files are a lot more complicated</w:t>
+      </w:r>
+      <w:r>
+        <w:t xml:space="preserve">, </w:t>
+      </w:r>
+      <w:r>
+        <w:t>the</w:t>
+      </w:r>
+      <w:r>
+        <w:t xml:space="preserve"> </w:t>
+      </w:r>
+      <w:r>
+        <w:t xml:space="preserve">editing </w:t>
+      </w:r>
+      <w:r>
+        <w:t>function for these files may not be as simple to implemented, th</w:t>
+      </w:r>
+      <w:r>
+        <w:t xml:space="preserve">e way user </w:t>
+      </w:r>
+      <w:r>
+        <w:t>implements</w:t>
+      </w:r>
+      <w:r>
+        <w:t xml:space="preserve"> their model may also </w:t>
+      </w:r>
+      <w:r>
+        <w:t>affect</w:t>
+      </w:r>
+      <w:r>
+        <w:t xml:space="preserve"> this process, which adds more </w:t>
+      </w:r>
+      <w:r>
+        <w:t xml:space="preserve">complexity </w:t>
+      </w:r>
+      <w:r>
+        <w:t>to the implementation of</w:t>
+      </w:r>
+      <w:r>
+        <w:t xml:space="preserve"> this function</w:t>
+      </w:r>
+      <w:r>
+        <w:t>.\\*\\*</w:t>
+      </w:r>
+      <w:r>
+        <w:t xml:space="preserve"> </w:t>
+      </w:r>
+    </w:p>
+    <w:p>
+      <w:r>
+        <w:t>Overall, th</w:t>
+      </w:r>
+      <w:r>
+        <w:t>is</w:t>
+      </w:r>
+      <w:r>
+        <w:t xml:space="preserve"> project set out to </w:t>
+      </w:r>
+      <w:r>
+        <w:t>make</w:t>
+      </w:r>
+      <w:r>
+        <w:t xml:space="preserve"> a </w:t>
+      </w:r>
+      <w:r>
+        <w:t>complex tool become more approachable</w:t>
+      </w:r>
+      <w:r>
+        <w:t xml:space="preserve">, </w:t>
+      </w:r>
+      <w:r>
+        <w:t xml:space="preserve">despite some technical challenges, </w:t>
+      </w:r>
+      <w:r>
+        <w:t xml:space="preserve">this project </w:t>
+      </w:r>
+      <w:r>
+        <w:t>provides</w:t>
+      </w:r>
+      <w:r>
+        <w:t xml:space="preserve"> some interesting results for more future work on this subject.</w:t>
+      </w:r>
+      <w:r>
+        <w:t xml:space="preserve"> </w:t>
+      </w:r>
+      <w:r>
+        <w:t xml:space="preserve">With more </w:t>
+      </w:r>
+      <w:r>
+        <w:t>function</w:t>
+      </w:r>
+      <w:r>
+        <w:t>s</w:t>
+      </w:r>
+      <w:r>
+        <w:t xml:space="preserve"> implemented,</w:t>
+      </w:r>
+      <w:r>
+        <w:t xml:space="preserve"> </w:t>
+      </w:r>
+      <w:r>
+        <w:t>testing</w:t>
+      </w:r>
+      <w:r>
+        <w:t xml:space="preserve"> </w:t>
+      </w:r>
+      <w:r>
+        <w:t>will be more</w:t>
+      </w:r>
+      <w:r>
+        <w:t xml:space="preserve"> approachable in the future.</w:t>
+      </w:r>
+    </w:p>
+    <w:p>
+      <w:pPr>
+        <w:rPr>
+          <w:rFonts w:hint="eastAsia"/>
+        </w:rPr>
+      </w:pPr>
     </w:p>
     <w:sectPr>
       <w:pgSz w:w="11906" w:h="16838"/>

</xml_diff>

<commit_message>
update graph a edit feature
</commit_message>
<xml_diff>
--- a/dissertation_init_write.docx
+++ b/dissertation_init_write.docx
@@ -4,519 +4,473 @@
   <w:body>
     <w:p>
       <w:r>
-        <w:rPr>
-          <w:rFonts w:hint="eastAsia"/>
-        </w:rPr>
-        <w:t>C</w:t>
-      </w:r>
-      <w:r>
-        <w:t>onclusion and future plan(if more time then…)</w:t>
-      </w:r>
-    </w:p>
-    <w:p>
-      <w:r>
-        <w:rPr>
-          <w:rFonts w:hint="eastAsia"/>
-        </w:rPr>
-        <w:t>C</w:t>
-      </w:r>
-      <w:r>
-        <w:t>omputational models are important tools in modern days, researcher</w:t>
-      </w:r>
-      <w:r>
-        <w:t>s</w:t>
-      </w:r>
-      <w:r>
-        <w:t xml:space="preserve"> and decision makers can utilize these models </w:t>
-      </w:r>
-      <w:r>
-        <w:t>to aid them during research or make important decision. But these models may often receive poor testing</w:t>
-      </w:r>
-      <w:r>
-        <w:t>, this is</w:t>
-      </w:r>
-      <w:r>
-        <w:t xml:space="preserve"> because</w:t>
+        <w:t>\</w:t>
+      </w:r>
+      <w:proofErr w:type="gramStart"/>
+      <w:r>
+        <w:t>section{</w:t>
+      </w:r>
+      <w:proofErr w:type="gramEnd"/>
+      <w:r>
+        <w:t>Edit .feature files}</w:t>
+      </w:r>
+    </w:p>
+    <w:p>
+      <w:r>
+        <w:t>Finally, user can start edit the feature file. In feature file, user will need to define background, list edges, scenario outline and scenario. In background, user will need to define the parameters and the distribution, user can also define metavariables, then user will need to define variables are recorded at the end, last user can also define extra conditions for the scenario with \</w:t>
+      </w:r>
+      <w:proofErr w:type="spellStart"/>
+      <w:proofErr w:type="gramStart"/>
+      <w:r>
+        <w:t>textsl</w:t>
+      </w:r>
+      <w:proofErr w:type="spellEnd"/>
+      <w:r>
+        <w:t>{</w:t>
+      </w:r>
+      <w:proofErr w:type="gramEnd"/>
+      <w:r>
+        <w:t>And} syntax in Cucumber. \\*\\*</w:t>
+      </w:r>
+    </w:p>
+    <w:p>
+      <w:r>
+        <w:t xml:space="preserve">In the next part, user will need the list the edges of models, this part </w:t>
+      </w:r>
+      <w:proofErr w:type="gramStart"/>
+      <w:r>
+        <w:t>allow</w:t>
+      </w:r>
+      <w:proofErr w:type="gramEnd"/>
+      <w:r>
+        <w:t xml:space="preserve"> Causcumber to focus on relations of parameters in model define by the user. Next is \</w:t>
+      </w:r>
+      <w:proofErr w:type="spellStart"/>
+      <w:proofErr w:type="gramStart"/>
+      <w:r>
+        <w:t>textsl</w:t>
+      </w:r>
+      <w:proofErr w:type="spellEnd"/>
+      <w:r>
+        <w:t>{</w:t>
+      </w:r>
+      <w:proofErr w:type="gramEnd"/>
+      <w:r>
+        <w:t>Scenario outline}, in this part user can define changes in parameter and the expected outcome, this require user to provide \</w:t>
+      </w:r>
+      <w:proofErr w:type="spellStart"/>
+      <w:r>
+        <w:t>textsl</w:t>
+      </w:r>
+      <w:proofErr w:type="spellEnd"/>
+      <w:r>
+        <w:t>{Example}. Finally is \</w:t>
+      </w:r>
+      <w:proofErr w:type="spellStart"/>
+      <w:proofErr w:type="gramStart"/>
+      <w:r>
+        <w:t>textsl</w:t>
+      </w:r>
+      <w:proofErr w:type="spellEnd"/>
+      <w:r>
+        <w:t>{</w:t>
+      </w:r>
+      <w:proofErr w:type="gramEnd"/>
+      <w:r>
+        <w:t>Scenario}, this is mostly same as \</w:t>
+      </w:r>
+      <w:proofErr w:type="spellStart"/>
+      <w:r>
+        <w:t>textsl</w:t>
+      </w:r>
+      <w:proofErr w:type="spellEnd"/>
+      <w:r>
+        <w:t>{Scenario outline} but without  \</w:t>
+      </w:r>
+      <w:proofErr w:type="spellStart"/>
+      <w:r>
+        <w:t>textsl</w:t>
+      </w:r>
+      <w:proofErr w:type="spellEnd"/>
+      <w:r>
+        <w:t>{Example}.\\*\\*</w:t>
+      </w:r>
+    </w:p>
+    <w:p>
+      <w:r>
+        <w:t>All the parts mentioned above require user to formatted in a certain syntax, with the interface, the syntax is incorporated into the format of the interface’s design. Starting with background, user need to edit the feature file’s name, then user can start setting the parameters, parameters’ type and parameters’ value. Next user can add meta variables, this part isn’t necessary for feature file, and can be left empty. Next is the recorded variables, this part is similar to the meta variables but will generate different syntax upon create feature file. Last is the for user to add extra condition to the background if needed. This part is structured very similar to the \</w:t>
+      </w:r>
+      <w:proofErr w:type="spellStart"/>
+      <w:r>
+        <w:t>textsl</w:t>
+      </w:r>
+      <w:proofErr w:type="spellEnd"/>
+      <w:proofErr w:type="gramStart"/>
+      <w:r>
+        <w:t>{.feature</w:t>
+      </w:r>
+      <w:proofErr w:type="gramEnd"/>
+      <w:r>
+        <w:t>} file’s syntax, but with some modification to make those syntax even more plain text.</w:t>
+      </w:r>
+    </w:p>
+    <w:p>
+      <w:r>
+        <w:t>\</w:t>
+      </w:r>
+      <w:proofErr w:type="gramStart"/>
+      <w:r>
+        <w:t>begin</w:t>
+      </w:r>
+      <w:proofErr w:type="gramEnd"/>
+      <w:r>
+        <w:t>{figure}[H]</w:t>
+      </w:r>
+    </w:p>
+    <w:p>
+      <w:r>
+        <w:tab/>
+        <w:t>\</w:t>
+      </w:r>
+      <w:proofErr w:type="gramStart"/>
+      <w:r>
+        <w:t>centering</w:t>
+      </w:r>
+      <w:proofErr w:type="gramEnd"/>
+    </w:p>
+    <w:p>
+      <w:r>
+        <w:tab/>
+        <w:t>\</w:t>
+      </w:r>
+      <w:proofErr w:type="spellStart"/>
+      <w:r>
+        <w:t>includegraphics</w:t>
+      </w:r>
+      <w:proofErr w:type="spellEnd"/>
+      <w:r>
+        <w:t>[width=10</w:t>
+      </w:r>
+      <w:proofErr w:type="gramStart"/>
+      <w:r>
+        <w:t>cm]{</w:t>
+      </w:r>
+      <w:proofErr w:type="gramEnd"/>
+      <w:r>
+        <w:t>figures/editFeature1Screen.png}\\</w:t>
+      </w:r>
+    </w:p>
+    <w:p>
+      <w:r>
+        <w:tab/>
+        <w:t>\</w:t>
+      </w:r>
+      <w:proofErr w:type="gramStart"/>
+      <w:r>
+        <w:t>caption{</w:t>
+      </w:r>
+      <w:proofErr w:type="gramEnd"/>
+      <w:r>
+        <w:t>Edit first section of .feature file.}</w:t>
+      </w:r>
+    </w:p>
+    <w:p>
+      <w:r>
+        <w:tab/>
+        <w:t>\label{</w:t>
+      </w:r>
+      <w:proofErr w:type="gramStart"/>
+      <w:r>
+        <w:t>fig:figure</w:t>
+      </w:r>
+      <w:proofErr w:type="gramEnd"/>
+      <w:r>
+        <w:t>16}</w:t>
+      </w:r>
+    </w:p>
+    <w:p>
+      <w:r>
+        <w:t>\</w:t>
+      </w:r>
+      <w:proofErr w:type="gramStart"/>
+      <w:r>
+        <w:t>end</w:t>
+      </w:r>
+      <w:proofErr w:type="gramEnd"/>
+      <w:r>
+        <w:t>{figure}</w:t>
+      </w:r>
+    </w:p>
+    <w:p>
+      <w:r>
+        <w:t>Next part is to define the edges, this part is mostly identical to the edit \</w:t>
+      </w:r>
+      <w:proofErr w:type="spellStart"/>
+      <w:r>
+        <w:t>textsl</w:t>
+      </w:r>
+      <w:proofErr w:type="spellEnd"/>
+      <w:r>
+        <w:t>{.dot} function to keep the consistence of the system, the only new addition is a new option allow user to add new edges. This new function is added due to the potential need for user to add extra edges, user can choose to not add new edges if there’s no need for that.\\*\\*</w:t>
+      </w:r>
+    </w:p>
+    <w:p>
+      <w:r>
+        <w:t>After this is scenario outline and scenario, both are also structured like background, where parts of the sentence that require user to edit being left blank. In scenario outline,</w:t>
       </w:r>
       <w:r>
         <w:t xml:space="preserve"> </w:t>
       </w:r>
       <w:r>
-        <w:t>its developer</w:t>
-      </w:r>
-      <w:r>
-        <w:t>s</w:t>
-      </w:r>
-      <w:r>
-        <w:t xml:space="preserve"> are often </w:t>
-      </w:r>
-      <w:r>
-        <w:t>not trained in software testing</w:t>
-      </w:r>
-      <w:r>
-        <w:t xml:space="preserve">, and the testing </w:t>
-      </w:r>
-      <w:r>
-        <w:t xml:space="preserve">process </w:t>
-      </w:r>
-      <w:r>
-        <w:t xml:space="preserve">can be very complex and time </w:t>
-      </w:r>
-      <w:r>
-        <w:t>consuming</w:t>
-      </w:r>
-      <w:r>
-        <w:t>.</w:t>
+        <w:t>user will need to define “example”, which is how parameters will change when another parameter is changed in some way.</w:t>
       </w:r>
       <w:r>
         <w:t xml:space="preserve"> </w:t>
       </w:r>
       <w:r>
-        <w:t>\\*\\*</w:t>
-      </w:r>
-    </w:p>
-    <w:p>
-      <w:r>
-        <w:rPr>
-          <w:rFonts w:hint="eastAsia"/>
-        </w:rPr>
-        <w:t>A</w:t>
-      </w:r>
-      <w:r>
-        <w:t>dvance testing method are developed to assist testing</w:t>
-      </w:r>
-      <w:r>
-        <w:t xml:space="preserve">, </w:t>
-      </w:r>
-      <w:r>
-        <w:t>but these method</w:t>
-      </w:r>
-      <w:r>
-        <w:t>s</w:t>
-      </w:r>
-      <w:r>
-        <w:t xml:space="preserve"> are often too complex for </w:t>
-      </w:r>
-      <w:r>
-        <w:t xml:space="preserve">people who are trained in software testing. One of these tools is Causcumber, </w:t>
-      </w:r>
-      <w:r>
-        <w:t>a tool</w:t>
-      </w:r>
-      <w:r>
-        <w:t xml:space="preserve"> that use</w:t>
+        <w:t>T</w:t>
+      </w:r>
+      <w:r>
+        <w:t xml:space="preserve">he syntax for example is a table like structure, this is simulated in the interface where user can use the add column and add row to edit the example. </w:t>
+      </w:r>
+    </w:p>
+    <w:p>
+      <w:r>
+        <w:lastRenderedPageBreak/>
+        <w:t>\</w:t>
+      </w:r>
+      <w:proofErr w:type="gramStart"/>
+      <w:r>
+        <w:t>begin</w:t>
+      </w:r>
+      <w:proofErr w:type="gramEnd"/>
+      <w:r>
+        <w:t>{figure}[H]</w:t>
+      </w:r>
+    </w:p>
+    <w:p>
+      <w:r>
+        <w:tab/>
+        <w:t>\</w:t>
+      </w:r>
+      <w:proofErr w:type="gramStart"/>
+      <w:r>
+        <w:t>centering</w:t>
+      </w:r>
+      <w:proofErr w:type="gramEnd"/>
+    </w:p>
+    <w:p>
+      <w:r>
+        <w:tab/>
+        <w:t>\</w:t>
+      </w:r>
+      <w:proofErr w:type="spellStart"/>
+      <w:r>
+        <w:t>includegraphics</w:t>
+      </w:r>
+      <w:proofErr w:type="spellEnd"/>
+      <w:r>
+        <w:t>[width=10</w:t>
+      </w:r>
+      <w:proofErr w:type="gramStart"/>
+      <w:r>
+        <w:t>cm]{</w:t>
+      </w:r>
+      <w:proofErr w:type="gramEnd"/>
+      <w:r>
+        <w:t>figures/editFeature2Screen.png}\\</w:t>
+      </w:r>
+    </w:p>
+    <w:p>
+      <w:r>
+        <w:tab/>
+        <w:t>\</w:t>
+      </w:r>
+      <w:proofErr w:type="gramStart"/>
+      <w:r>
+        <w:t>caption{</w:t>
+      </w:r>
+      <w:proofErr w:type="gramEnd"/>
+      <w:r>
+        <w:t>Edit scenario outline section of .feature file.}</w:t>
+      </w:r>
+    </w:p>
+    <w:p>
+      <w:r>
+        <w:tab/>
+        <w:t>\label{</w:t>
+      </w:r>
+      <w:proofErr w:type="gramStart"/>
+      <w:r>
+        <w:t>fig:figure</w:t>
+      </w:r>
+      <w:proofErr w:type="gramEnd"/>
+      <w:r>
+        <w:t>17}</w:t>
+      </w:r>
+    </w:p>
+    <w:p>
+      <w:r>
+        <w:t>\</w:t>
+      </w:r>
+      <w:proofErr w:type="gramStart"/>
+      <w:r>
+        <w:t>end</w:t>
+      </w:r>
+      <w:proofErr w:type="gramEnd"/>
+      <w:r>
+        <w:t>{figure}</w:t>
+      </w:r>
+    </w:p>
+    <w:p>
+      <w:r>
+        <w:t>In scenario, instead of example, it uses “Then” and “And” structure in Cucumber to represent the expected result. The structure is similar to the previous page but with example replaced with the option to add “And”.</w:t>
       </w:r>
       <w:r>
         <w:t xml:space="preserve"> </w:t>
       </w:r>
       <w:r>
-        <w:t xml:space="preserve">the </w:t>
-      </w:r>
-      <w:r>
-        <w:t xml:space="preserve">behaviour </w:t>
-      </w:r>
-      <w:r>
-        <w:t xml:space="preserve">of model to determine if the </w:t>
-      </w:r>
-      <w:r>
-        <w:t>model</w:t>
+        <w:t xml:space="preserve">The user will need to </w:t>
+      </w:r>
+      <w:r>
+        <w:t>have at least</w:t>
+      </w:r>
+      <w:r>
+        <w:t xml:space="preserve"> one basic </w:t>
+      </w:r>
+      <w:r>
+        <w:t>expected</w:t>
+      </w:r>
+      <w:r>
+        <w:t xml:space="preserve"> result, and</w:t>
+      </w:r>
+      <w:r>
+        <w:t xml:space="preserve"> if</w:t>
+      </w:r>
+      <w:r>
+        <w:t xml:space="preserve"> the user </w:t>
+      </w:r>
+      <w:r>
+        <w:t>wishes</w:t>
       </w:r>
       <w:r>
         <w:t xml:space="preserve"> </w:t>
       </w:r>
       <w:r>
-        <w:t xml:space="preserve">meet the developer’s </w:t>
-      </w:r>
-      <w:r>
-        <w:t>expectation</w:t>
-      </w:r>
-      <w:r>
-        <w:t xml:space="preserve">. But this tool still </w:t>
-      </w:r>
-      <w:r>
-        <w:t>suffers</w:t>
-      </w:r>
-      <w:r>
-        <w:t xml:space="preserve"> from the same problem as other advance tool, where </w:t>
-      </w:r>
-      <w:r>
-        <w:t>it maybe too complex for untrain user, therefore discourage people from using it.</w:t>
+        <w:t xml:space="preserve">to add more expected result, </w:t>
+      </w:r>
+      <w:r>
+        <w:t>user can use</w:t>
+      </w:r>
+      <w:r>
+        <w:t xml:space="preserve"> “add </w:t>
+      </w:r>
+      <w:proofErr w:type="gramStart"/>
+      <w:r>
+        <w:t>And</w:t>
+      </w:r>
+      <w:proofErr w:type="gramEnd"/>
+      <w:r>
+        <w:t>” option to add more.</w:t>
       </w:r>
       <w:r>
         <w:t xml:space="preserve"> </w:t>
       </w:r>
-      <w:r>
-        <w:t>\\*\\*</w:t>
-      </w:r>
-    </w:p>
-    <w:p>
-      <w:r>
-        <w:rPr>
-          <w:rFonts w:hint="eastAsia"/>
-        </w:rPr>
-        <w:t>A</w:t>
-      </w:r>
-      <w:r>
-        <w:t xml:space="preserve"> tool to </w:t>
-      </w:r>
-      <w:r>
-        <w:t xml:space="preserve">improve user experience of Causcumber is created, this tool can </w:t>
-      </w:r>
-      <w:r>
-        <w:t xml:space="preserve">automatically </w:t>
-      </w:r>
-      <w:r>
-        <w:t xml:space="preserve">turn user’s input </w:t>
-      </w:r>
-      <w:r>
-        <w:t xml:space="preserve">into </w:t>
-      </w:r>
-      <w:r>
-        <w:t xml:space="preserve">the format that can be accepted by </w:t>
-      </w:r>
-      <w:r>
-        <w:t xml:space="preserve">Causcumber, </w:t>
-      </w:r>
-      <w:r>
-        <w:t xml:space="preserve">and auto generate </w:t>
-      </w:r>
-      <w:r>
-        <w:t xml:space="preserve">parts of </w:t>
-      </w:r>
-      <w:r>
-        <w:t>background file</w:t>
-      </w:r>
-      <w:r>
-        <w:t xml:space="preserve"> to reduce user’s </w:t>
-      </w:r>
-      <w:r>
-        <w:t>workload</w:t>
-      </w:r>
-      <w:r>
-        <w:t>.</w:t>
-      </w:r>
-      <w:r>
-        <w:t xml:space="preserve"> </w:t>
-      </w:r>
-      <w:r>
-        <w:t xml:space="preserve">With this tool, user </w:t>
-      </w:r>
-      <w:r>
-        <w:t xml:space="preserve">won’t need to </w:t>
-      </w:r>
-      <w:r>
-        <w:t xml:space="preserve">learn the syntax required by Causcumber, </w:t>
-      </w:r>
-      <w:r>
-        <w:t xml:space="preserve">and </w:t>
-      </w:r>
-      <w:r>
-        <w:t xml:space="preserve">the </w:t>
-      </w:r>
-      <w:r>
-        <w:t>line of code required user manually input is also reduced</w:t>
-      </w:r>
-      <w:r>
-        <w:t>.</w:t>
-      </w:r>
-      <w:r>
-        <w:t>\\*\\*</w:t>
-      </w:r>
-    </w:p>
-    <w:p>
-      <w:r>
-        <w:rPr>
-          <w:rFonts w:hint="eastAsia"/>
-        </w:rPr>
-        <w:t>C</w:t>
-      </w:r>
-      <w:r>
-        <w:t>auscumber is still a in development tool,</w:t>
-      </w:r>
-      <w:r>
-        <w:t xml:space="preserve"> </w:t>
-      </w:r>
-      <w:r>
-        <w:t xml:space="preserve">and there might be changes in the future, and there’s also more to improve for the </w:t>
-      </w:r>
-      <w:r>
-        <w:t xml:space="preserve">assist </w:t>
-      </w:r>
-      <w:r>
-        <w:t>tool</w:t>
-      </w:r>
-      <w:r>
-        <w:t xml:space="preserve">. First is in the viewing </w:t>
-      </w:r>
-      <w:r>
-        <w:t xml:space="preserve">function </w:t>
-      </w:r>
-      <w:r>
-        <w:t xml:space="preserve">of graphviz graph, in the current version, it’s size is limited by the </w:t>
-      </w:r>
-      <w:r>
-        <w:t xml:space="preserve">some </w:t>
-      </w:r>
-      <w:r>
-        <w:t>technical</w:t>
-      </w:r>
-      <w:r>
-        <w:t xml:space="preserve"> issues</w:t>
-      </w:r>
-      <w:r>
-        <w:t xml:space="preserve">, and will affect user experience, </w:t>
-      </w:r>
-      <w:r>
-        <w:t xml:space="preserve">parts of these is due </w:t>
-      </w:r>
-      <w:r>
-        <w:t xml:space="preserve">some limitation of Kivy api, </w:t>
-      </w:r>
-      <w:r>
-        <w:t>this</w:t>
-      </w:r>
-      <w:r>
-        <w:t xml:space="preserve"> will require some time to </w:t>
-      </w:r>
-      <w:r>
-        <w:t>improve</w:t>
-      </w:r>
-      <w:r>
-        <w:t>.</w:t>
-      </w:r>
-      <w:r>
-        <w:rPr>
-          <w:rFonts w:hint="eastAsia"/>
-        </w:rPr>
-        <w:t xml:space="preserve"> </w:t>
-      </w:r>
-      <w:r>
-        <w:t>\\*\\*</w:t>
-      </w:r>
-    </w:p>
-    <w:p>
-      <w:r>
-        <w:t>Second is editing scenario</w:t>
-      </w:r>
-      <w:r>
-        <w:t xml:space="preserve"> outline and scenario</w:t>
-      </w:r>
-      <w:r>
-        <w:t xml:space="preserve"> in</w:t>
-      </w:r>
-      <w:r>
-        <w:t xml:space="preserve"> </w:t>
-      </w:r>
-      <w:r>
-        <w:t>feature file</w:t>
-      </w:r>
-      <w:r>
-        <w:t>,</w:t>
-      </w:r>
-      <w:r>
-        <w:t xml:space="preserve"> </w:t>
-      </w:r>
-      <w:r>
-        <w:t xml:space="preserve">more hints </w:t>
-      </w:r>
-      <w:r>
-        <w:t>or</w:t>
-      </w:r>
-      <w:r>
-        <w:t xml:space="preserve"> the ability</w:t>
-      </w:r>
-      <w:r>
-        <w:t xml:space="preserve"> to</w:t>
-      </w:r>
-      <w:r>
-        <w:t xml:space="preserve"> </w:t>
-      </w:r>
-      <w:r>
-        <w:t>select how the parameter going to change</w:t>
-      </w:r>
-      <w:r>
-        <w:t xml:space="preserve"> </w:t>
-      </w:r>
-      <w:r>
-        <w:t>(For example, increase, decrease</w:t>
-      </w:r>
-      <w:r>
-        <w:t>)</w:t>
-      </w:r>
-      <w:r>
-        <w:t xml:space="preserve"> from a menu can be implemented</w:t>
-      </w:r>
-      <w:r>
-        <w:t>.</w:t>
-      </w:r>
-      <w:r>
-        <w:t xml:space="preserve"> </w:t>
-      </w:r>
-      <w:r>
-        <w:t>T</w:t>
-      </w:r>
-      <w:r>
-        <w:t xml:space="preserve">his is to be decide since this function might limit the </w:t>
-      </w:r>
-      <w:r>
-        <w:t>options in testing</w:t>
-      </w:r>
-      <w:r>
-        <w:t>.</w:t>
-      </w:r>
-      <w:r>
-        <w:t xml:space="preserve"> </w:t>
-      </w:r>
-      <w:r>
-        <w:t>\\*\\*</w:t>
-      </w:r>
-    </w:p>
-    <w:p>
-      <w:r>
-        <w:t xml:space="preserve">Third is </w:t>
-      </w:r>
-      <w:r>
-        <w:t xml:space="preserve">to further reduce the need for user to </w:t>
-      </w:r>
-      <w:r>
-        <w:t xml:space="preserve">program, namely </w:t>
-      </w:r>
-      <w:r>
-        <w:t>the three background files</w:t>
-      </w:r>
-      <w:r>
-        <w:t>.</w:t>
-      </w:r>
-      <w:r>
-        <w:t xml:space="preserve"> </w:t>
-      </w:r>
-      <w:r>
-        <w:t>I</w:t>
-      </w:r>
-      <w:r>
-        <w:t>n those files, a similar like edit scenario in feature can be added, but since the</w:t>
-      </w:r>
-      <w:r>
-        <w:t>se files are a lot more complicated</w:t>
-      </w:r>
-      <w:r>
-        <w:t xml:space="preserve">, </w:t>
-      </w:r>
-      <w:r>
-        <w:t>the</w:t>
-      </w:r>
-      <w:r>
-        <w:t xml:space="preserve"> </w:t>
-      </w:r>
-      <w:r>
-        <w:t xml:space="preserve">editing </w:t>
-      </w:r>
-      <w:r>
-        <w:t>function for these files may not be as simple to implemented, th</w:t>
-      </w:r>
-      <w:r>
-        <w:t xml:space="preserve">e way user </w:t>
-      </w:r>
-      <w:r>
-        <w:t>implements</w:t>
-      </w:r>
-      <w:r>
-        <w:t xml:space="preserve"> their model may also </w:t>
-      </w:r>
-      <w:r>
-        <w:t>affect</w:t>
-      </w:r>
-      <w:r>
-        <w:t xml:space="preserve"> this process, which adds more </w:t>
-      </w:r>
-      <w:r>
-        <w:t xml:space="preserve">complexity </w:t>
-      </w:r>
-      <w:r>
-        <w:t>to the implementation of</w:t>
-      </w:r>
-      <w:r>
-        <w:t xml:space="preserve"> this function</w:t>
-      </w:r>
-      <w:r>
-        <w:t>.\\*\\*</w:t>
-      </w:r>
-      <w:r>
-        <w:t xml:space="preserve"> </w:t>
-      </w:r>
-    </w:p>
-    <w:p>
-      <w:r>
-        <w:t>Overall, th</w:t>
-      </w:r>
-      <w:r>
-        <w:t>is</w:t>
-      </w:r>
-      <w:r>
-        <w:t xml:space="preserve"> project set out to </w:t>
-      </w:r>
-      <w:r>
-        <w:t>make</w:t>
-      </w:r>
-      <w:r>
-        <w:t xml:space="preserve"> a </w:t>
-      </w:r>
-      <w:r>
-        <w:t>complex tool become more approachable</w:t>
-      </w:r>
-      <w:r>
-        <w:t xml:space="preserve">, </w:t>
-      </w:r>
-      <w:r>
-        <w:t xml:space="preserve">despite some technical challenges, </w:t>
-      </w:r>
-      <w:r>
-        <w:t xml:space="preserve">this project </w:t>
-      </w:r>
-      <w:r>
-        <w:t>provides</w:t>
-      </w:r>
-      <w:r>
-        <w:t xml:space="preserve"> some interesting results for more future work on this subject.</w:t>
-      </w:r>
-      <w:r>
-        <w:t xml:space="preserve"> </w:t>
-      </w:r>
-      <w:r>
-        <w:t xml:space="preserve">With more </w:t>
-      </w:r>
-      <w:r>
-        <w:t>function</w:t>
-      </w:r>
-      <w:r>
-        <w:t>s</w:t>
-      </w:r>
-      <w:r>
-        <w:t xml:space="preserve"> implemented,</w:t>
-      </w:r>
-      <w:r>
-        <w:t xml:space="preserve"> </w:t>
-      </w:r>
-      <w:r>
-        <w:t>testing</w:t>
-      </w:r>
-      <w:r>
-        <w:t xml:space="preserve"> </w:t>
-      </w:r>
-      <w:r>
-        <w:t>will be more</w:t>
-      </w:r>
-      <w:r>
-        <w:t xml:space="preserve"> approachable in the future.</w:t>
-      </w:r>
-    </w:p>
-    <w:p>
-      <w:pPr>
-        <w:rPr>
-          <w:rFonts w:hint="eastAsia"/>
-        </w:rPr>
-      </w:pPr>
-    </w:p>
+    </w:p>
+    <w:p>
+      <w:r>
+        <w:t>\</w:t>
+      </w:r>
+      <w:proofErr w:type="gramStart"/>
+      <w:r>
+        <w:t>begin</w:t>
+      </w:r>
+      <w:proofErr w:type="gramEnd"/>
+      <w:r>
+        <w:t>{figure}[H]</w:t>
+      </w:r>
+    </w:p>
+    <w:p>
+      <w:r>
+        <w:tab/>
+        <w:t>\</w:t>
+      </w:r>
+      <w:proofErr w:type="gramStart"/>
+      <w:r>
+        <w:t>centering</w:t>
+      </w:r>
+      <w:proofErr w:type="gramEnd"/>
+    </w:p>
+    <w:p>
+      <w:r>
+        <w:tab/>
+        <w:t>\</w:t>
+      </w:r>
+      <w:proofErr w:type="spellStart"/>
+      <w:r>
+        <w:t>includegraphics</w:t>
+      </w:r>
+      <w:proofErr w:type="spellEnd"/>
+      <w:r>
+        <w:t>[width=10</w:t>
+      </w:r>
+      <w:proofErr w:type="gramStart"/>
+      <w:r>
+        <w:t>cm]{</w:t>
+      </w:r>
+      <w:proofErr w:type="gramEnd"/>
+      <w:r>
+        <w:t>figures/editFeature3Screen.png}\\</w:t>
+      </w:r>
+    </w:p>
+    <w:p>
+      <w:r>
+        <w:tab/>
+        <w:t>\</w:t>
+      </w:r>
+      <w:proofErr w:type="gramStart"/>
+      <w:r>
+        <w:t>caption{</w:t>
+      </w:r>
+      <w:proofErr w:type="gramEnd"/>
+      <w:r>
+        <w:t>Edit scenario section of .feature file.}</w:t>
+      </w:r>
+    </w:p>
+    <w:p>
+      <w:r>
+        <w:tab/>
+        <w:t>\label{</w:t>
+      </w:r>
+      <w:proofErr w:type="gramStart"/>
+      <w:r>
+        <w:t>fig:figure</w:t>
+      </w:r>
+      <w:proofErr w:type="gramEnd"/>
+      <w:r>
+        <w:t>18}</w:t>
+      </w:r>
+    </w:p>
+    <w:p>
+      <w:r>
+        <w:t>\</w:t>
+      </w:r>
+      <w:proofErr w:type="gramStart"/>
+      <w:r>
+        <w:t>end</w:t>
+      </w:r>
+      <w:proofErr w:type="gramEnd"/>
+      <w:r>
+        <w:t>{figure}</w:t>
+      </w:r>
+    </w:p>
+    <w:p>
+      <w:r>
+        <w:t>When done, user can just click “Finish” button to return to main menu, then select and run the feature file created.</w:t>
+      </w:r>
+    </w:p>
+    <w:p/>
+    <w:p/>
     <w:sectPr>
       <w:pgSz w:w="11906" w:h="16838"/>
       <w:pgMar w:top="1440" w:right="1800" w:bottom="1440" w:left="1800" w:header="851" w:footer="992" w:gutter="0"/>

</xml_diff>

<commit_message>
update acknowledgement and github
</commit_message>
<xml_diff>
--- a/dissertation_init_write.docx
+++ b/dissertation_init_write.docx
@@ -4,59 +4,112 @@
   <w:body>
     <w:p>
       <w:r>
-        <w:t xml:space="preserve">There are several advanced testing techniques or tools that have been developed, but these techniques or tools usually require specific knowledge in software testing. </w:t>
-      </w:r>
-    </w:p>
-    <w:p>
-      <w:r>
-        <w:t>Causcumber</w:t>
-      </w:r>
-      <w:r>
-        <w:t xml:space="preserve"> is one of </w:t>
-      </w:r>
-      <w:proofErr w:type="gramStart"/>
-      <w:r>
-        <w:t>those tool</w:t>
-      </w:r>
-      <w:proofErr w:type="gramEnd"/>
-      <w:r>
-        <w:t xml:space="preserve"> and</w:t>
-      </w:r>
-      <w:r>
-        <w:t xml:space="preserve"> is the tool this project mainly built upon. Causcumber is a tool that can determines the relationship between different input and output parameters and use this information to create graphs that focus on certain behaviours. Then just simply compare the difference between the test sets and the output of the tested models, people can know how accurate a certain interaction is between input and output parameters. With this method tester can saved a lot of time compared to traditional method where the best ways to test it is to run the model repeatedly with new data \</w:t>
-      </w:r>
-      <w:proofErr w:type="gramStart"/>
-      <w:r>
-        <w:t>cite{</w:t>
-      </w:r>
-      <w:proofErr w:type="gramEnd"/>
-      <w:r>
-        <w:t>Reference3}. \\*\\*</w:t>
-      </w:r>
-    </w:p>
-    <w:p>
-      <w:pPr>
         <w:rPr>
           <w:rFonts w:hint="eastAsia"/>
         </w:rPr>
-      </w:pPr>
-      <w:r>
-        <w:t xml:space="preserve">The problem with this method is that there’s currently lack of a user-friendly way for people to access Causcumber, it requires a level of knowledge in software testing to understand how to operate this tool. </w:t>
-      </w:r>
-      <w:r>
-        <w:t>The solution provided by this project is to implement a tool as a medium, this tool minimizes the need for user to interact with the programming part of the testing process. Instead of require user to interact with the code directly, it visualizes the code into a way that is easy to read for user, highlight the parts that require edit and prompt what to edit for user.</w:t>
+        <w:t>T</w:t>
+      </w:r>
+      <w:r>
+        <w:t xml:space="preserve">hroughout the writing of this dissertation, I received </w:t>
+      </w:r>
+      <w:r>
+        <w:t>a great deal</w:t>
       </w:r>
       <w:r>
         <w:t xml:space="preserve"> </w:t>
       </w:r>
       <w:r>
-        <w:t>With this tool, testing with Causcumber become more accessible for people who don’t have extensive knowledge in software testing.</w:t>
+        <w:t xml:space="preserve">of </w:t>
+      </w:r>
+      <w:r>
+        <w:t>assistance</w:t>
+      </w:r>
+      <w:r>
+        <w:t xml:space="preserve"> from </w:t>
+      </w:r>
+      <w:r>
+        <w:t xml:space="preserve">my supervisor, Dr. </w:t>
+      </w:r>
+      <w:r>
+        <w:t>Neil Walkinshaw</w:t>
+      </w:r>
+      <w:r>
+        <w:t xml:space="preserve">, </w:t>
+      </w:r>
+      <w:r>
+        <w:t>and the Causcumber team</w:t>
+      </w:r>
+      <w:r>
+        <w:t>.\\*\\*</w:t>
+      </w:r>
+    </w:p>
+    <w:p>
+      <w:r>
+        <w:t>First,</w:t>
+      </w:r>
+      <w:r>
+        <w:t xml:space="preserve"> I would like to thank </w:t>
+      </w:r>
+      <w:r>
+        <w:t xml:space="preserve">Dr. </w:t>
+      </w:r>
+      <w:r>
+        <w:t>Neil Walkinshaw</w:t>
+      </w:r>
+      <w:r>
+        <w:t xml:space="preserve">, who provided me guides and </w:t>
+      </w:r>
+      <w:r>
+        <w:t>suggestion</w:t>
+      </w:r>
+      <w:r>
+        <w:t xml:space="preserve"> throughout the process.</w:t>
       </w:r>
       <w:r>
         <w:t xml:space="preserve"> </w:t>
       </w:r>
       <w:r>
-        <w:t>\\*\\</w:t>
+        <w:t>\\*\\*</w:t>
+      </w:r>
+    </w:p>
+    <w:p>
+      <w:pPr>
+        <w:rPr>
+          <w:rFonts w:hint="eastAsia"/>
+        </w:rPr>
+      </w:pPr>
+      <w:r>
+        <w:rPr>
+          <w:rFonts w:hint="eastAsia"/>
+        </w:rPr>
+        <w:t>I</w:t>
+      </w:r>
+      <w:r>
+        <w:t xml:space="preserve"> would also like to thank the </w:t>
+      </w:r>
+      <w:r>
+        <w:t>Causcumber</w:t>
+      </w:r>
+      <w:r>
+        <w:t xml:space="preserve"> team, for </w:t>
+      </w:r>
+      <w:r>
+        <w:t>help</w:t>
+      </w:r>
+      <w:r>
+        <w:t xml:space="preserve"> </w:t>
+      </w:r>
+      <w:r>
+        <w:t>me understand the Causcumber system</w:t>
+      </w:r>
+      <w:r>
+        <w:t>, and always willing to answer my question.</w:t>
+      </w:r>
+      <w:r>
+        <w:t xml:space="preserve"> </w:t>
+      </w:r>
+      <w:r>
+        <w:t>\\*\\*</w:t>
       </w:r>
     </w:p>
     <w:sectPr>

</xml_diff>